<commit_message>
design description document done
</commit_message>
<xml_diff>
--- a/Project2 Report.docx
+++ b/Project2 Report.docx
@@ -1,12 +1,11 @@
 
 <file path=word/document.xml><?xml version="1.0" encoding="utf-8"?>
-<w:document xmlns:wpc="http://schemas.microsoft.com/office/word/2010/wordprocessingCanvas" xmlns:mc="http://schemas.openxmlformats.org/markup-compatibility/2006" xmlns:o="urn:schemas-microsoft-com:office:office" xmlns:r="http://schemas.openxmlformats.org/officeDocument/2006/relationships" xmlns:m="http://schemas.openxmlformats.org/officeDocument/2006/math" xmlns:v="urn:schemas-microsoft-com:vml" xmlns:wp14="http://schemas.microsoft.com/office/word/2010/wordprocessingDrawing" xmlns:wp="http://schemas.openxmlformats.org/drawingml/2006/wordprocessingDrawing" xmlns:w10="urn:schemas-microsoft-com:office:word" xmlns:w="http://schemas.openxmlformats.org/wordprocessingml/2006/main" xmlns:w14="http://schemas.microsoft.com/office/word/2010/wordml" xmlns:wpg="http://schemas.microsoft.com/office/word/2010/wordprocessingGroup" xmlns:wpi="http://schemas.microsoft.com/office/word/2010/wordprocessingInk" xmlns:wne="http://schemas.microsoft.com/office/word/2006/wordml" xmlns:wps="http://schemas.microsoft.com/office/word/2010/wordprocessingShape" mc:Ignorable="w14 wp14">
+<w:document xmlns:wpc="http://schemas.microsoft.com/office/word/2010/wordprocessingCanvas" xmlns:mc="http://schemas.openxmlformats.org/markup-compatibility/2006" xmlns:o="urn:schemas-microsoft-com:office:office" xmlns:r="http://schemas.openxmlformats.org/officeDocument/2006/relationships" xmlns:m="http://schemas.openxmlformats.org/officeDocument/2006/math" xmlns:v="urn:schemas-microsoft-com:vml" xmlns:wp14="http://schemas.microsoft.com/office/word/2010/wordprocessingDrawing" xmlns:wp="http://schemas.openxmlformats.org/drawingml/2006/wordprocessingDrawing" xmlns:w10="urn:schemas-microsoft-com:office:word" xmlns:w="http://schemas.openxmlformats.org/wordprocessingml/2006/main" xmlns:w14="http://schemas.microsoft.com/office/word/2010/wordml" xmlns:w15="http://schemas.microsoft.com/office/word/2012/wordml" xmlns:wpg="http://schemas.microsoft.com/office/word/2010/wordprocessingGroup" xmlns:wpi="http://schemas.microsoft.com/office/word/2010/wordprocessingInk" xmlns:wne="http://schemas.microsoft.com/office/word/2006/wordml" xmlns:wps="http://schemas.microsoft.com/office/word/2010/wordprocessingShape" mc:Ignorable="w14 w15 wp14">
   <w:body>
     <w:p>
       <w:pPr>
         <w:spacing w:line="276" w:lineRule="auto"/>
         <w:rPr>
-          <w:rFonts w:hint="eastAsia"/>
           <w:b/>
           <w:sz w:val="26"/>
           <w:szCs w:val="26"/>
@@ -32,7 +31,6 @@
         <w:spacing w:line="276" w:lineRule="auto"/>
         <w:ind w:firstLineChars="0"/>
         <w:rPr>
-          <w:rFonts w:hint="eastAsia"/>
           <w:sz w:val="24"/>
           <w:szCs w:val="24"/>
         </w:rPr>
@@ -56,7 +54,6 @@
         <w:spacing w:line="276" w:lineRule="auto"/>
         <w:ind w:firstLineChars="0"/>
         <w:rPr>
-          <w:rFonts w:hint="eastAsia"/>
           <w:sz w:val="24"/>
           <w:szCs w:val="24"/>
         </w:rPr>
@@ -80,7 +77,6 @@
         <w:spacing w:line="276" w:lineRule="auto"/>
         <w:ind w:firstLineChars="0"/>
         <w:rPr>
-          <w:rFonts w:hint="eastAsia"/>
           <w:sz w:val="24"/>
           <w:szCs w:val="24"/>
         </w:rPr>
@@ -104,11 +100,53 @@
         <w:spacing w:line="276" w:lineRule="auto"/>
         <w:ind w:firstLineChars="0"/>
         <w:rPr>
-          <w:rFonts w:hint="eastAsia"/>
-          <w:sz w:val="24"/>
-          <w:szCs w:val="24"/>
-        </w:rPr>
-      </w:pPr>
+          <w:sz w:val="24"/>
+          <w:szCs w:val="24"/>
+        </w:rPr>
+      </w:pPr>
+      <w:r>
+        <w:rPr>
+          <w:sz w:val="24"/>
+          <w:szCs w:val="24"/>
+        </w:rPr>
+        <w:t xml:space="preserve">Test cases from Task 3 and 5 are under </w:t>
+      </w:r>
+      <w:r>
+        <w:rPr>
+          <w:sz w:val="24"/>
+          <w:szCs w:val="24"/>
+        </w:rPr>
+        <w:t>\test\project2\</w:t>
+      </w:r>
+      <w:r>
+        <w:rPr>
+          <w:sz w:val="24"/>
+          <w:szCs w:val="24"/>
+        </w:rPr>
+        <w:t xml:space="preserve"> package. </w:t>
+      </w:r>
+    </w:p>
+    <w:p>
+      <w:pPr>
+        <w:pStyle w:val="ListParagraph"/>
+        <w:numPr>
+          <w:ilvl w:val="0"/>
+          <w:numId w:val="2"/>
+        </w:numPr>
+        <w:spacing w:line="276" w:lineRule="auto"/>
+        <w:ind w:firstLineChars="0"/>
+        <w:rPr>
+          <w:sz w:val="24"/>
+          <w:szCs w:val="24"/>
+        </w:rPr>
+      </w:pPr>
+      <w:r>
+        <w:rPr>
+          <w:sz w:val="24"/>
+          <w:szCs w:val="24"/>
+        </w:rPr>
+        <w:t xml:space="preserve">For Task3, </w:t>
+      </w:r>
       <w:r>
         <w:rPr>
           <w:rFonts w:hint="eastAsia"/>
@@ -143,29 +181,72 @@
     </w:p>
     <w:p>
       <w:pPr>
-        <w:spacing w:line="276" w:lineRule="auto"/>
-        <w:rPr>
-          <w:rFonts w:hint="eastAsia"/>
-          <w:sz w:val="24"/>
-          <w:szCs w:val="24"/>
-        </w:rPr>
-      </w:pPr>
-    </w:p>
-    <w:p>
-      <w:pPr>
-        <w:spacing w:line="276" w:lineRule="auto"/>
-        <w:rPr>
-          <w:rFonts w:hint="eastAsia"/>
-          <w:sz w:val="24"/>
-          <w:szCs w:val="24"/>
-        </w:rPr>
-      </w:pPr>
-    </w:p>
-    <w:p>
-      <w:pPr>
-        <w:spacing w:line="276" w:lineRule="auto"/>
-        <w:rPr>
-          <w:rFonts w:hint="eastAsia"/>
+        <w:pStyle w:val="ListParagraph"/>
+        <w:numPr>
+          <w:ilvl w:val="0"/>
+          <w:numId w:val="2"/>
+        </w:numPr>
+        <w:spacing w:line="276" w:lineRule="auto"/>
+        <w:ind w:firstLineChars="0"/>
+        <w:rPr>
+          <w:sz w:val="24"/>
+          <w:szCs w:val="24"/>
+        </w:rPr>
+      </w:pPr>
+      <w:r>
+        <w:rPr>
+          <w:sz w:val="24"/>
+          <w:szCs w:val="24"/>
+        </w:rPr>
+        <w:t xml:space="preserve">For see the JUnit Test file, </w:t>
+      </w:r>
+      <w:r>
+        <w:rPr>
+          <w:sz w:val="24"/>
+          <w:szCs w:val="24"/>
+        </w:rPr>
+        <w:t>\test\project2\task4</w:t>
+      </w:r>
+      <w:r>
+        <w:rPr>
+          <w:sz w:val="24"/>
+          <w:szCs w:val="24"/>
+        </w:rPr>
+        <w:t>\Test</w:t>
+      </w:r>
+      <w:r>
+        <w:rPr>
+          <w:sz w:val="24"/>
+          <w:szCs w:val="24"/>
+        </w:rPr>
+        <w:tab/>
+        <w:t>Task4.java</w:t>
+      </w:r>
+      <w:bookmarkStart w:id="0" w:name="_GoBack"/>
+      <w:bookmarkEnd w:id="0"/>
+    </w:p>
+    <w:p>
+      <w:pPr>
+        <w:spacing w:line="276" w:lineRule="auto"/>
+        <w:rPr>
+          <w:sz w:val="24"/>
+          <w:szCs w:val="24"/>
+        </w:rPr>
+      </w:pPr>
+    </w:p>
+    <w:p>
+      <w:pPr>
+        <w:spacing w:line="276" w:lineRule="auto"/>
+        <w:rPr>
+          <w:sz w:val="24"/>
+          <w:szCs w:val="24"/>
+        </w:rPr>
+      </w:pPr>
+    </w:p>
+    <w:p>
+      <w:pPr>
+        <w:spacing w:line="276" w:lineRule="auto"/>
+        <w:rPr>
           <w:b/>
           <w:sz w:val="26"/>
           <w:szCs w:val="26"/>
@@ -185,7 +266,6 @@
       <w:pPr>
         <w:spacing w:line="276" w:lineRule="auto"/>
         <w:rPr>
-          <w:rFonts w:hint="eastAsia"/>
           <w:b/>
           <w:sz w:val="24"/>
           <w:szCs w:val="24"/>
@@ -205,7 +285,6 @@
       <w:pPr>
         <w:spacing w:line="276" w:lineRule="auto"/>
         <w:rPr>
-          <w:rFonts w:hint="eastAsia"/>
           <w:sz w:val="24"/>
           <w:szCs w:val="24"/>
         </w:rPr>
@@ -246,7 +325,6 @@
       <w:pPr>
         <w:spacing w:line="276" w:lineRule="auto"/>
         <w:rPr>
-          <w:rFonts w:hint="eastAsia"/>
           <w:b/>
           <w:sz w:val="24"/>
           <w:szCs w:val="24"/>
@@ -266,7 +344,6 @@
       <w:pPr>
         <w:spacing w:line="276" w:lineRule="auto"/>
         <w:rPr>
-          <w:rFonts w:hint="eastAsia"/>
           <w:sz w:val="24"/>
           <w:szCs w:val="24"/>
         </w:rPr>
@@ -308,7 +385,6 @@
       <w:pPr>
         <w:spacing w:line="276" w:lineRule="auto"/>
         <w:rPr>
-          <w:rFonts w:hint="eastAsia"/>
           <w:sz w:val="24"/>
           <w:szCs w:val="24"/>
         </w:rPr>
@@ -343,7 +419,6 @@
       <w:pPr>
         <w:spacing w:line="276" w:lineRule="auto"/>
         <w:rPr>
-          <w:rFonts w:hint="eastAsia"/>
           <w:sz w:val="24"/>
           <w:szCs w:val="24"/>
         </w:rPr>
@@ -392,7 +467,6 @@
       <w:pPr>
         <w:spacing w:line="276" w:lineRule="auto"/>
         <w:rPr>
-          <w:rFonts w:hint="eastAsia"/>
           <w:b/>
           <w:sz w:val="24"/>
           <w:szCs w:val="24"/>
@@ -432,8 +506,332 @@
         </w:rPr>
         <w:t>Task3 is about testing. Nothing special need to be designed.</w:t>
       </w:r>
-      <w:bookmarkStart w:id="0" w:name="_GoBack"/>
-      <w:bookmarkEnd w:id="0"/>
+    </w:p>
+    <w:p>
+      <w:pPr>
+        <w:spacing w:line="276" w:lineRule="auto"/>
+        <w:rPr>
+          <w:b/>
+          <w:sz w:val="24"/>
+          <w:szCs w:val="24"/>
+        </w:rPr>
+      </w:pPr>
+      <w:r>
+        <w:rPr>
+          <w:b/>
+          <w:sz w:val="24"/>
+          <w:szCs w:val="24"/>
+        </w:rPr>
+        <w:t>Task 4</w:t>
+      </w:r>
+    </w:p>
+    <w:p>
+      <w:pPr>
+        <w:spacing w:line="276" w:lineRule="auto"/>
+        <w:rPr>
+          <w:sz w:val="24"/>
+          <w:szCs w:val="24"/>
+        </w:rPr>
+      </w:pPr>
+      <w:r>
+        <w:rPr>
+          <w:sz w:val="24"/>
+          <w:szCs w:val="24"/>
+        </w:rPr>
+        <w:tab/>
+        <w:t xml:space="preserve">Idea </w:t>
+      </w:r>
+      <w:r>
+        <w:rPr>
+          <w:sz w:val="24"/>
+          <w:szCs w:val="24"/>
+        </w:rPr>
+        <w:t xml:space="preserve">1: the first merge-join phase will run in open() function in MergeJoinPlan.java. The sorted flag in TableInfo will be used there to decide whether need to go through the first phase. </w:t>
+      </w:r>
+    </w:p>
+    <w:p>
+      <w:pPr>
+        <w:spacing w:line="276" w:lineRule="auto"/>
+        <w:rPr>
+          <w:sz w:val="24"/>
+          <w:szCs w:val="24"/>
+        </w:rPr>
+      </w:pPr>
+    </w:p>
+    <w:p>
+      <w:pPr>
+        <w:spacing w:line="276" w:lineRule="auto"/>
+        <w:rPr>
+          <w:sz w:val="24"/>
+          <w:szCs w:val="24"/>
+        </w:rPr>
+      </w:pPr>
+      <w:r>
+        <w:rPr>
+          <w:sz w:val="24"/>
+          <w:szCs w:val="24"/>
+        </w:rPr>
+        <w:t xml:space="preserve">   </w:t>
+      </w:r>
+      <w:r>
+        <w:rPr>
+          <w:sz w:val="24"/>
+          <w:szCs w:val="24"/>
+        </w:rPr>
+        <w:t>Idea 2: MySortScan.java is an extension of the original SortScan.java will contain the updateRecordFile() function, which is able to perform sorting on the original table based on the new generated templateTable.</w:t>
+      </w:r>
+    </w:p>
+    <w:p>
+      <w:pPr>
+        <w:spacing w:line="276" w:lineRule="auto"/>
+        <w:rPr>
+          <w:sz w:val="24"/>
+          <w:szCs w:val="24"/>
+        </w:rPr>
+      </w:pPr>
+      <w:r>
+        <w:rPr>
+          <w:sz w:val="24"/>
+          <w:szCs w:val="24"/>
+        </w:rPr>
+        <w:tab/>
+        <w:t xml:space="preserve">The difficulties here is to figure out where to copy new template RecordFile to the original Table. This action has to be done after the first phase of merge join is completed. </w:t>
+      </w:r>
+    </w:p>
+    <w:p>
+      <w:pPr>
+        <w:spacing w:line="276" w:lineRule="auto"/>
+        <w:rPr>
+          <w:b/>
+          <w:sz w:val="24"/>
+          <w:szCs w:val="24"/>
+        </w:rPr>
+      </w:pPr>
+      <w:r>
+        <w:rPr>
+          <w:b/>
+          <w:sz w:val="24"/>
+          <w:szCs w:val="24"/>
+        </w:rPr>
+        <w:t>Task 5</w:t>
+      </w:r>
+    </w:p>
+    <w:p>
+      <w:pPr>
+        <w:spacing w:line="276" w:lineRule="auto"/>
+        <w:rPr>
+          <w:sz w:val="24"/>
+          <w:szCs w:val="24"/>
+        </w:rPr>
+      </w:pPr>
+      <w:r>
+        <w:rPr>
+          <w:b/>
+          <w:sz w:val="24"/>
+          <w:szCs w:val="24"/>
+        </w:rPr>
+        <w:tab/>
+      </w:r>
+      <w:r>
+        <w:rPr>
+          <w:sz w:val="24"/>
+          <w:szCs w:val="24"/>
+        </w:rPr>
+        <w:t xml:space="preserve">Two table to join: test1 &amp; test2. </w:t>
+      </w:r>
+    </w:p>
+    <w:p>
+      <w:pPr>
+        <w:spacing w:line="276" w:lineRule="auto"/>
+        <w:rPr>
+          <w:sz w:val="24"/>
+          <w:szCs w:val="24"/>
+        </w:rPr>
+      </w:pPr>
+      <w:r>
+        <w:rPr>
+          <w:sz w:val="24"/>
+          <w:szCs w:val="24"/>
+        </w:rPr>
+        <w:tab/>
+        <w:t>T</w:t>
+      </w:r>
+      <w:r>
+        <w:rPr>
+          <w:sz w:val="24"/>
+          <w:szCs w:val="24"/>
+        </w:rPr>
+        <w:t xml:space="preserve">wo tables have the same primary keys with the range starting </w:t>
+      </w:r>
+      <w:r>
+        <w:rPr>
+          <w:sz w:val="24"/>
+          <w:szCs w:val="24"/>
+        </w:rPr>
+        <w:t xml:space="preserve">from </w:t>
+      </w:r>
+      <w:r>
+        <w:rPr>
+          <w:sz w:val="24"/>
+          <w:szCs w:val="24"/>
+        </w:rPr>
+        <w:t>1 to the numRecordToInsert</w:t>
+      </w:r>
+      <w:r>
+        <w:rPr>
+          <w:sz w:val="24"/>
+          <w:szCs w:val="24"/>
+        </w:rPr>
+        <w:t xml:space="preserve"> (a variable in source code).</w:t>
+      </w:r>
+      <w:r>
+        <w:rPr>
+          <w:sz w:val="24"/>
+          <w:szCs w:val="24"/>
+        </w:rPr>
+        <w:t xml:space="preserve"> However the values/key were put in the reverse</w:t>
+      </w:r>
+      <w:r>
+        <w:rPr>
+          <w:sz w:val="24"/>
+          <w:szCs w:val="24"/>
+        </w:rPr>
+        <w:t>/opposite</w:t>
+      </w:r>
+      <w:r>
+        <w:rPr>
+          <w:sz w:val="24"/>
+          <w:szCs w:val="24"/>
+        </w:rPr>
+        <w:t xml:space="preserve"> order in these two files, with the purpose to guarantee that the </w:t>
+      </w:r>
+      <w:r>
+        <w:rPr>
+          <w:sz w:val="24"/>
+          <w:szCs w:val="24"/>
+        </w:rPr>
+        <w:t xml:space="preserve">full </w:t>
+      </w:r>
+      <w:r>
+        <w:rPr>
+          <w:sz w:val="24"/>
+          <w:szCs w:val="24"/>
+        </w:rPr>
+        <w:t xml:space="preserve">functionality </w:t>
+      </w:r>
+      <w:r>
+        <w:rPr>
+          <w:sz w:val="24"/>
+          <w:szCs w:val="24"/>
+        </w:rPr>
+        <w:t xml:space="preserve">of </w:t>
+      </w:r>
+      <w:r>
+        <w:rPr>
+          <w:sz w:val="24"/>
+          <w:szCs w:val="24"/>
+        </w:rPr>
+        <w:t>merge-join will be tested.</w:t>
+      </w:r>
+    </w:p>
+    <w:p>
+      <w:pPr>
+        <w:spacing w:line="276" w:lineRule="auto"/>
+        <w:rPr>
+          <w:sz w:val="24"/>
+          <w:szCs w:val="24"/>
+        </w:rPr>
+      </w:pPr>
+    </w:p>
+    <w:p>
+      <w:pPr>
+        <w:spacing w:line="276" w:lineRule="auto"/>
+        <w:rPr>
+          <w:sz w:val="24"/>
+          <w:szCs w:val="24"/>
+        </w:rPr>
+      </w:pPr>
+      <w:r>
+        <w:rPr>
+          <w:sz w:val="24"/>
+          <w:szCs w:val="24"/>
+        </w:rPr>
+        <w:tab/>
+      </w:r>
+      <w:r>
+        <w:rPr>
+          <w:sz w:val="24"/>
+          <w:szCs w:val="24"/>
+        </w:rPr>
+        <w:t xml:space="preserve">Two Querys/Plan for </w:t>
+      </w:r>
+      <w:r>
+        <w:rPr>
+          <w:sz w:val="24"/>
+          <w:szCs w:val="24"/>
+        </w:rPr>
+        <w:t>MergeJoinPlan</w:t>
+      </w:r>
+      <w:r>
+        <w:rPr>
+          <w:sz w:val="24"/>
+          <w:szCs w:val="24"/>
+        </w:rPr>
+        <w:t xml:space="preserve">() </w:t>
+      </w:r>
+      <w:r>
+        <w:rPr>
+          <w:sz w:val="24"/>
+          <w:szCs w:val="24"/>
+        </w:rPr>
+        <w:t>job:</w:t>
+      </w:r>
+    </w:p>
+    <w:p>
+      <w:pPr>
+        <w:spacing w:line="276" w:lineRule="auto"/>
+        <w:rPr>
+          <w:sz w:val="24"/>
+          <w:szCs w:val="24"/>
+        </w:rPr>
+      </w:pPr>
+      <w:r>
+        <w:rPr>
+          <w:sz w:val="24"/>
+          <w:szCs w:val="24"/>
+        </w:rPr>
+        <w:tab/>
+      </w:r>
+      <w:r>
+        <w:rPr>
+          <w:sz w:val="24"/>
+          <w:szCs w:val="24"/>
+        </w:rPr>
+        <w:t>SELECT a1,a2 FROM test1</w:t>
+      </w:r>
+    </w:p>
+    <w:p>
+      <w:pPr>
+        <w:spacing w:line="276" w:lineRule="auto"/>
+        <w:rPr>
+          <w:sz w:val="24"/>
+          <w:szCs w:val="24"/>
+        </w:rPr>
+      </w:pPr>
+      <w:r>
+        <w:rPr>
+          <w:sz w:val="24"/>
+          <w:szCs w:val="24"/>
+        </w:rPr>
+        <w:tab/>
+      </w:r>
+      <w:r>
+        <w:rPr>
+          <w:sz w:val="24"/>
+          <w:szCs w:val="24"/>
+        </w:rPr>
+        <w:t>SELECT b1,b2 FROM test2</w:t>
+      </w:r>
     </w:p>
     <w:sectPr>
       <w:pgSz w:w="11906" w:h="16838"/>
@@ -446,7 +844,7 @@
 </file>
 
 <file path=word/numbering.xml><?xml version="1.0" encoding="utf-8"?>
-<w:numbering xmlns:wpc="http://schemas.microsoft.com/office/word/2010/wordprocessingCanvas" xmlns:mc="http://schemas.openxmlformats.org/markup-compatibility/2006" xmlns:o="urn:schemas-microsoft-com:office:office" xmlns:r="http://schemas.openxmlformats.org/officeDocument/2006/relationships" xmlns:m="http://schemas.openxmlformats.org/officeDocument/2006/math" xmlns:v="urn:schemas-microsoft-com:vml" xmlns:wp14="http://schemas.microsoft.com/office/word/2010/wordprocessingDrawing" xmlns:wp="http://schemas.openxmlformats.org/drawingml/2006/wordprocessingDrawing" xmlns:w10="urn:schemas-microsoft-com:office:word" xmlns:w="http://schemas.openxmlformats.org/wordprocessingml/2006/main" xmlns:w14="http://schemas.microsoft.com/office/word/2010/wordml" xmlns:wpg="http://schemas.microsoft.com/office/word/2010/wordprocessingGroup" xmlns:wpi="http://schemas.microsoft.com/office/word/2010/wordprocessingInk" xmlns:wne="http://schemas.microsoft.com/office/word/2006/wordml" xmlns:wps="http://schemas.microsoft.com/office/word/2010/wordprocessingShape" mc:Ignorable="w14 wp14">
+<w:numbering xmlns:wpc="http://schemas.microsoft.com/office/word/2010/wordprocessingCanvas" xmlns:mc="http://schemas.openxmlformats.org/markup-compatibility/2006" xmlns:o="urn:schemas-microsoft-com:office:office" xmlns:r="http://schemas.openxmlformats.org/officeDocument/2006/relationships" xmlns:m="http://schemas.openxmlformats.org/officeDocument/2006/math" xmlns:v="urn:schemas-microsoft-com:vml" xmlns:wp14="http://schemas.microsoft.com/office/word/2010/wordprocessingDrawing" xmlns:wp="http://schemas.openxmlformats.org/drawingml/2006/wordprocessingDrawing" xmlns:w10="urn:schemas-microsoft-com:office:word" xmlns:w="http://schemas.openxmlformats.org/wordprocessingml/2006/main" xmlns:w14="http://schemas.microsoft.com/office/word/2010/wordml" xmlns:w15="http://schemas.microsoft.com/office/word/2012/wordml" xmlns:wpg="http://schemas.microsoft.com/office/word/2010/wordprocessingGroup" xmlns:wpi="http://schemas.microsoft.com/office/word/2010/wordprocessingInk" xmlns:wne="http://schemas.microsoft.com/office/word/2006/wordml" xmlns:wps="http://schemas.microsoft.com/office/word/2010/wordprocessingShape" mc:Ignorable="w14 w15 wp14">
   <w:abstractNum w:abstractNumId="0">
     <w:nsid w:val="47F66C47"/>
     <w:multiLevelType w:val="hybridMultilevel"/>
@@ -656,7 +1054,7 @@
 </file>
 
 <file path=word/styles.xml><?xml version="1.0" encoding="utf-8"?>
-<w:styles xmlns:mc="http://schemas.openxmlformats.org/markup-compatibility/2006" xmlns:r="http://schemas.openxmlformats.org/officeDocument/2006/relationships" xmlns:w="http://schemas.openxmlformats.org/wordprocessingml/2006/main" xmlns:w14="http://schemas.microsoft.com/office/word/2010/wordml" mc:Ignorable="w14">
+<w:styles xmlns:mc="http://schemas.openxmlformats.org/markup-compatibility/2006" xmlns:r="http://schemas.openxmlformats.org/officeDocument/2006/relationships" xmlns:w="http://schemas.openxmlformats.org/wordprocessingml/2006/main" xmlns:w14="http://schemas.microsoft.com/office/word/2010/wordml" xmlns:w15="http://schemas.microsoft.com/office/word/2012/wordml" mc:Ignorable="w14 w15">
   <w:docDefaults>
     <w:rPrDefault>
       <w:rPr>
@@ -669,345 +1067,378 @@
     </w:rPrDefault>
     <w:pPrDefault/>
   </w:docDefaults>
-  <w:latentStyles w:defLockedState="0" w:defUIPriority="99" w:defSemiHidden="1" w:defUnhideWhenUsed="1" w:defQFormat="0" w:count="267">
-    <w:lsdException w:name="Normal" w:semiHidden="0" w:uiPriority="0" w:unhideWhenUsed="0" w:qFormat="1"/>
-    <w:lsdException w:name="heading 1" w:semiHidden="0" w:uiPriority="9" w:unhideWhenUsed="0" w:qFormat="1"/>
-    <w:lsdException w:name="heading 2" w:uiPriority="9" w:qFormat="1"/>
-    <w:lsdException w:name="heading 3" w:uiPriority="9" w:qFormat="1"/>
-    <w:lsdException w:name="heading 4" w:uiPriority="9" w:qFormat="1"/>
-    <w:lsdException w:name="heading 5" w:uiPriority="9" w:qFormat="1"/>
-    <w:lsdException w:name="heading 6" w:uiPriority="9" w:qFormat="1"/>
-    <w:lsdException w:name="heading 7" w:uiPriority="9" w:qFormat="1"/>
-    <w:lsdException w:name="heading 8" w:uiPriority="9" w:qFormat="1"/>
-    <w:lsdException w:name="heading 9" w:uiPriority="9" w:qFormat="1"/>
-    <w:lsdException w:name="toc 1" w:uiPriority="39"/>
-    <w:lsdException w:name="toc 2" w:uiPriority="39"/>
-    <w:lsdException w:name="toc 3" w:uiPriority="39"/>
-    <w:lsdException w:name="toc 4" w:uiPriority="39"/>
-    <w:lsdException w:name="toc 5" w:uiPriority="39"/>
-    <w:lsdException w:name="toc 6" w:uiPriority="39"/>
-    <w:lsdException w:name="toc 7" w:uiPriority="39"/>
-    <w:lsdException w:name="toc 8" w:uiPriority="39"/>
-    <w:lsdException w:name="toc 9" w:uiPriority="39"/>
-    <w:lsdException w:name="caption" w:uiPriority="35" w:qFormat="1"/>
-    <w:lsdException w:name="Title" w:semiHidden="0" w:uiPriority="10" w:unhideWhenUsed="0" w:qFormat="1"/>
-    <w:lsdException w:name="Default Paragraph Font" w:uiPriority="1"/>
-    <w:lsdException w:name="Subtitle" w:semiHidden="0" w:uiPriority="11" w:unhideWhenUsed="0" w:qFormat="1"/>
-    <w:lsdException w:name="Strong" w:semiHidden="0" w:uiPriority="22" w:unhideWhenUsed="0" w:qFormat="1"/>
-    <w:lsdException w:name="Emphasis" w:semiHidden="0" w:uiPriority="20" w:unhideWhenUsed="0" w:qFormat="1"/>
-    <w:lsdException w:name="Table Grid" w:semiHidden="0" w:uiPriority="59" w:unhideWhenUsed="0"/>
-    <w:lsdException w:name="Placeholder Text" w:unhideWhenUsed="0"/>
-    <w:lsdException w:name="No Spacing" w:semiHidden="0" w:uiPriority="1" w:unhideWhenUsed="0" w:qFormat="1"/>
-    <w:lsdException w:name="Light Shading" w:semiHidden="0" w:uiPriority="60" w:unhideWhenUsed="0"/>
-    <w:lsdException w:name="Light List" w:semiHidden="0" w:uiPriority="61" w:unhideWhenUsed="0"/>
-    <w:lsdException w:name="Light Grid" w:semiHidden="0" w:uiPriority="62" w:unhideWhenUsed="0"/>
-    <w:lsdException w:name="Medium Shading 1" w:semiHidden="0" w:uiPriority="63" w:unhideWhenUsed="0"/>
-    <w:lsdException w:name="Medium Shading 2" w:semiHidden="0" w:uiPriority="64" w:unhideWhenUsed="0"/>
-    <w:lsdException w:name="Medium List 1" w:semiHidden="0" w:uiPriority="65" w:unhideWhenUsed="0"/>
-    <w:lsdException w:name="Medium List 2" w:semiHidden="0" w:uiPriority="66" w:unhideWhenUsed="0"/>
-    <w:lsdException w:name="Medium Grid 1" w:semiHidden="0" w:uiPriority="67" w:unhideWhenUsed="0"/>
-    <w:lsdException w:name="Medium Grid 2" w:semiHidden="0" w:uiPriority="68" w:unhideWhenUsed="0"/>
-    <w:lsdException w:name="Medium Grid 3" w:semiHidden="0" w:uiPriority="69" w:unhideWhenUsed="0"/>
-    <w:lsdException w:name="Dark List" w:semiHidden="0" w:uiPriority="70" w:unhideWhenUsed="0"/>
-    <w:lsdException w:name="Colorful Shading" w:semiHidden="0" w:uiPriority="71" w:unhideWhenUsed="0"/>
-    <w:lsdException w:name="Colorful List" w:semiHidden="0" w:uiPriority="72" w:unhideWhenUsed="0"/>
-    <w:lsdException w:name="Colorful Grid" w:semiHidden="0" w:uiPriority="73" w:unhideWhenUsed="0"/>
-    <w:lsdException w:name="Light Shading Accent 1" w:semiHidden="0" w:uiPriority="60" w:unhideWhenUsed="0"/>
-    <w:lsdException w:name="Light List Accent 1" w:semiHidden="0" w:uiPriority="61" w:unhideWhenUsed="0"/>
-    <w:lsdException w:name="Light Grid Accent 1" w:semiHidden="0" w:uiPriority="62" w:unhideWhenUsed="0"/>
-    <w:lsdException w:name="Medium Shading 1 Accent 1" w:semiHidden="0" w:uiPriority="63" w:unhideWhenUsed="0"/>
-    <w:lsdException w:name="Medium Shading 2 Accent 1" w:semiHidden="0" w:uiPriority="64" w:unhideWhenUsed="0"/>
-    <w:lsdException w:name="Medium List 1 Accent 1" w:semiHidden="0" w:uiPriority="65" w:unhideWhenUsed="0"/>
-    <w:lsdException w:name="Revision" w:unhideWhenUsed="0"/>
-    <w:lsdException w:name="List Paragraph" w:semiHidden="0" w:uiPriority="34" w:unhideWhenUsed="0" w:qFormat="1"/>
-    <w:lsdException w:name="Quote" w:semiHidden="0" w:uiPriority="29" w:unhideWhenUsed="0" w:qFormat="1"/>
-    <w:lsdException w:name="Intense Quote" w:semiHidden="0" w:uiPriority="30" w:unhideWhenUsed="0" w:qFormat="1"/>
-    <w:lsdException w:name="Medium List 2 Accent 1" w:semiHidden="0" w:uiPriority="66" w:unhideWhenUsed="0"/>
-    <w:lsdException w:name="Medium Grid 1 Accent 1" w:semiHidden="0" w:uiPriority="67" w:unhideWhenUsed="0"/>
-    <w:lsdException w:name="Medium Grid 2 Accent 1" w:semiHidden="0" w:uiPriority="68" w:unhideWhenUsed="0"/>
-    <w:lsdException w:name="Medium Grid 3 Accent 1" w:semiHidden="0" w:uiPriority="69" w:unhideWhenUsed="0"/>
-    <w:lsdException w:name="Dark List Accent 1" w:semiHidden="0" w:uiPriority="70" w:unhideWhenUsed="0"/>
-    <w:lsdException w:name="Colorful Shading Accent 1" w:semiHidden="0" w:uiPriority="71" w:unhideWhenUsed="0"/>
-    <w:lsdException w:name="Colorful List Accent 1" w:semiHidden="0" w:uiPriority="72" w:unhideWhenUsed="0"/>
-    <w:lsdException w:name="Colorful Grid Accent 1" w:semiHidden="0" w:uiPriority="73" w:unhideWhenUsed="0"/>
-    <w:lsdException w:name="Light Shading Accent 2" w:semiHidden="0" w:uiPriority="60" w:unhideWhenUsed="0"/>
-    <w:lsdException w:name="Light List Accent 2" w:semiHidden="0" w:uiPriority="61" w:unhideWhenUsed="0"/>
-    <w:lsdException w:name="Light Grid Accent 2" w:semiHidden="0" w:uiPriority="62" w:unhideWhenUsed="0"/>
-    <w:lsdException w:name="Medium Shading 1 Accent 2" w:semiHidden="0" w:uiPriority="63" w:unhideWhenUsed="0"/>
-    <w:lsdException w:name="Medium Shading 2 Accent 2" w:semiHidden="0" w:uiPriority="64" w:unhideWhenUsed="0"/>
-    <w:lsdException w:name="Medium List 1 Accent 2" w:semiHidden="0" w:uiPriority="65" w:unhideWhenUsed="0"/>
-    <w:lsdException w:name="Medium List 2 Accent 2" w:semiHidden="0" w:uiPriority="66" w:unhideWhenUsed="0"/>
-    <w:lsdException w:name="Medium Grid 1 Accent 2" w:semiHidden="0" w:uiPriority="67" w:unhideWhenUsed="0"/>
-    <w:lsdException w:name="Medium Grid 2 Accent 2" w:semiHidden="0" w:uiPriority="68" w:unhideWhenUsed="0"/>
-    <w:lsdException w:name="Medium Grid 3 Accent 2" w:semiHidden="0" w:uiPriority="69" w:unhideWhenUsed="0"/>
-    <w:lsdException w:name="Dark List Accent 2" w:semiHidden="0" w:uiPriority="70" w:unhideWhenUsed="0"/>
-    <w:lsdException w:name="Colorful Shading Accent 2" w:semiHidden="0" w:uiPriority="71" w:unhideWhenUsed="0"/>
-    <w:lsdException w:name="Colorful List Accent 2" w:semiHidden="0" w:uiPriority="72" w:unhideWhenUsed="0"/>
-    <w:lsdException w:name="Colorful Grid Accent 2" w:semiHidden="0" w:uiPriority="73" w:unhideWhenUsed="0"/>
-    <w:lsdException w:name="Light Shading Accent 3" w:semiHidden="0" w:uiPriority="60" w:unhideWhenUsed="0"/>
-    <w:lsdException w:name="Light List Accent 3" w:semiHidden="0" w:uiPriority="61" w:unhideWhenUsed="0"/>
-    <w:lsdException w:name="Light Grid Accent 3" w:semiHidden="0" w:uiPriority="62" w:unhideWhenUsed="0"/>
-    <w:lsdException w:name="Medium Shading 1 Accent 3" w:semiHidden="0" w:uiPriority="63" w:unhideWhenUsed="0"/>
-    <w:lsdException w:name="Medium Shading 2 Accent 3" w:semiHidden="0" w:uiPriority="64" w:unhideWhenUsed="0"/>
-    <w:lsdException w:name="Medium List 1 Accent 3" w:semiHidden="0" w:uiPriority="65" w:unhideWhenUsed="0"/>
-    <w:lsdException w:name="Medium List 2 Accent 3" w:semiHidden="0" w:uiPriority="66" w:unhideWhenUsed="0"/>
-    <w:lsdException w:name="Medium Grid 1 Accent 3" w:semiHidden="0" w:uiPriority="67" w:unhideWhenUsed="0"/>
-    <w:lsdException w:name="Medium Grid 2 Accent 3" w:semiHidden="0" w:uiPriority="68" w:unhideWhenUsed="0"/>
-    <w:lsdException w:name="Medium Grid 3 Accent 3" w:semiHidden="0" w:uiPriority="69" w:unhideWhenUsed="0"/>
-    <w:lsdException w:name="Dark List Accent 3" w:semiHidden="0" w:uiPriority="70" w:unhideWhenUsed="0"/>
-    <w:lsdException w:name="Colorful Shading Accent 3" w:semiHidden="0" w:uiPriority="71" w:unhideWhenUsed="0"/>
-    <w:lsdException w:name="Colorful List Accent 3" w:semiHidden="0" w:uiPriority="72" w:unhideWhenUsed="0"/>
-    <w:lsdException w:name="Colorful Grid Accent 3" w:semiHidden="0" w:uiPriority="73" w:unhideWhenUsed="0"/>
-    <w:lsdException w:name="Light Shading Accent 4" w:semiHidden="0" w:uiPriority="60" w:unhideWhenUsed="0"/>
-    <w:lsdException w:name="Light List Accent 4" w:semiHidden="0" w:uiPriority="61" w:unhideWhenUsed="0"/>
-    <w:lsdException w:name="Light Grid Accent 4" w:semiHidden="0" w:uiPriority="62" w:unhideWhenUsed="0"/>
-    <w:lsdException w:name="Medium Shading 1 Accent 4" w:semiHidden="0" w:uiPriority="63" w:unhideWhenUsed="0"/>
-    <w:lsdException w:name="Medium Shading 2 Accent 4" w:semiHidden="0" w:uiPriority="64" w:unhideWhenUsed="0"/>
-    <w:lsdException w:name="Medium List 1 Accent 4" w:semiHidden="0" w:uiPriority="65" w:unhideWhenUsed="0"/>
-    <w:lsdException w:name="Medium List 2 Accent 4" w:semiHidden="0" w:uiPriority="66" w:unhideWhenUsed="0"/>
-    <w:lsdException w:name="Medium Grid 1 Accent 4" w:semiHidden="0" w:uiPriority="67" w:unhideWhenUsed="0"/>
-    <w:lsdException w:name="Medium Grid 2 Accent 4" w:semiHidden="0" w:uiPriority="68" w:unhideWhenUsed="0"/>
-    <w:lsdException w:name="Medium Grid 3 Accent 4" w:semiHidden="0" w:uiPriority="69" w:unhideWhenUsed="0"/>
-    <w:lsdException w:name="Dark List Accent 4" w:semiHidden="0" w:uiPriority="70" w:unhideWhenUsed="0"/>
-    <w:lsdException w:name="Colorful Shading Accent 4" w:semiHidden="0" w:uiPriority="71" w:unhideWhenUsed="0"/>
-    <w:lsdException w:name="Colorful List Accent 4" w:semiHidden="0" w:uiPriority="72" w:unhideWhenUsed="0"/>
-    <w:lsdException w:name="Colorful Grid Accent 4" w:semiHidden="0" w:uiPriority="73" w:unhideWhenUsed="0"/>
-    <w:lsdException w:name="Light Shading Accent 5" w:semiHidden="0" w:uiPriority="60" w:unhideWhenUsed="0"/>
-    <w:lsdException w:name="Light List Accent 5" w:semiHidden="0" w:uiPriority="61" w:unhideWhenUsed="0"/>
-    <w:lsdException w:name="Light Grid Accent 5" w:semiHidden="0" w:uiPriority="62" w:unhideWhenUsed="0"/>
-    <w:lsdException w:name="Medium Shading 1 Accent 5" w:semiHidden="0" w:uiPriority="63" w:unhideWhenUsed="0"/>
-    <w:lsdException w:name="Medium Shading 2 Accent 5" w:semiHidden="0" w:uiPriority="64" w:unhideWhenUsed="0"/>
-    <w:lsdException w:name="Medium List 1 Accent 5" w:semiHidden="0" w:uiPriority="65" w:unhideWhenUsed="0"/>
-    <w:lsdException w:name="Medium List 2 Accent 5" w:semiHidden="0" w:uiPriority="66" w:unhideWhenUsed="0"/>
-    <w:lsdException w:name="Medium Grid 1 Accent 5" w:semiHidden="0" w:uiPriority="67" w:unhideWhenUsed="0"/>
-    <w:lsdException w:name="Medium Grid 2 Accent 5" w:semiHidden="0" w:uiPriority="68" w:unhideWhenUsed="0"/>
-    <w:lsdException w:name="Medium Grid 3 Accent 5" w:semiHidden="0" w:uiPriority="69" w:unhideWhenUsed="0"/>
-    <w:lsdException w:name="Dark List Accent 5" w:semiHidden="0" w:uiPriority="70" w:unhideWhenUsed="0"/>
-    <w:lsdException w:name="Colorful Shading Accent 5" w:semiHidden="0" w:uiPriority="71" w:unhideWhenUsed="0"/>
-    <w:lsdException w:name="Colorful List Accent 5" w:semiHidden="0" w:uiPriority="72" w:unhideWhenUsed="0"/>
-    <w:lsdException w:name="Colorful Grid Accent 5" w:semiHidden="0" w:uiPriority="73" w:unhideWhenUsed="0"/>
-    <w:lsdException w:name="Light Shading Accent 6" w:semiHidden="0" w:uiPriority="60" w:unhideWhenUsed="0"/>
-    <w:lsdException w:name="Light List Accent 6" w:semiHidden="0" w:uiPriority="61" w:unhideWhenUsed="0"/>
-    <w:lsdException w:name="Light Grid Accent 6" w:semiHidden="0" w:uiPriority="62" w:unhideWhenUsed="0"/>
-    <w:lsdException w:name="Medium Shading 1 Accent 6" w:semiHidden="0" w:uiPriority="63" w:unhideWhenUsed="0"/>
-    <w:lsdException w:name="Medium Shading 2 Accent 6" w:semiHidden="0" w:uiPriority="64" w:unhideWhenUsed="0"/>
-    <w:lsdException w:name="Medium List 1 Accent 6" w:semiHidden="0" w:uiPriority="65" w:unhideWhenUsed="0"/>
-    <w:lsdException w:name="Medium List 2 Accent 6" w:semiHidden="0" w:uiPriority="66" w:unhideWhenUsed="0"/>
-    <w:lsdException w:name="Medium Grid 1 Accent 6" w:semiHidden="0" w:uiPriority="67" w:unhideWhenUsed="0"/>
-    <w:lsdException w:name="Medium Grid 2 Accent 6" w:semiHidden="0" w:uiPriority="68" w:unhideWhenUsed="0"/>
-    <w:lsdException w:name="Medium Grid 3 Accent 6" w:semiHidden="0" w:uiPriority="69" w:unhideWhenUsed="0"/>
-    <w:lsdException w:name="Dark List Accent 6" w:semiHidden="0" w:uiPriority="70" w:unhideWhenUsed="0"/>
-    <w:lsdException w:name="Colorful Shading Accent 6" w:semiHidden="0" w:uiPriority="71" w:unhideWhenUsed="0"/>
-    <w:lsdException w:name="Colorful List Accent 6" w:semiHidden="0" w:uiPriority="72" w:unhideWhenUsed="0"/>
-    <w:lsdException w:name="Colorful Grid Accent 6" w:semiHidden="0" w:uiPriority="73" w:unhideWhenUsed="0"/>
-    <w:lsdException w:name="Subtle Emphasis" w:semiHidden="0" w:uiPriority="19" w:unhideWhenUsed="0" w:qFormat="1"/>
-    <w:lsdException w:name="Intense Emphasis" w:semiHidden="0" w:uiPriority="21" w:unhideWhenUsed="0" w:qFormat="1"/>
-    <w:lsdException w:name="Subtle Reference" w:semiHidden="0" w:uiPriority="31" w:unhideWhenUsed="0" w:qFormat="1"/>
-    <w:lsdException w:name="Intense Reference" w:semiHidden="0" w:uiPriority="32" w:unhideWhenUsed="0" w:qFormat="1"/>
-    <w:lsdException w:name="Book Title" w:semiHidden="0" w:uiPriority="33" w:unhideWhenUsed="0" w:qFormat="1"/>
-    <w:lsdException w:name="Bibliography" w:uiPriority="37"/>
-    <w:lsdException w:name="TOC Heading" w:uiPriority="39" w:qFormat="1"/>
-  </w:latentStyles>
-  <w:style w:type="paragraph" w:default="1" w:styleId="Normal">
-    <w:name w:val="Normal"/>
-    <w:qFormat/>
-    <w:pPr>
-      <w:widowControl w:val="0"/>
-      <w:jc w:val="both"/>
-    </w:pPr>
-  </w:style>
-  <w:style w:type="character" w:default="1" w:styleId="DefaultParagraphFont">
-    <w:name w:val="Default Paragraph Font"/>
-    <w:uiPriority w:val="1"/>
-    <w:semiHidden/>
-    <w:unhideWhenUsed/>
-  </w:style>
-  <w:style w:type="table" w:default="1" w:styleId="TableNormal">
-    <w:name w:val="Normal Table"/>
-    <w:uiPriority w:val="99"/>
-    <w:semiHidden/>
-    <w:unhideWhenUsed/>
-    <w:tblPr>
-      <w:tblInd w:w="0" w:type="dxa"/>
-      <w:tblCellMar>
-        <w:top w:w="0" w:type="dxa"/>
-        <w:left w:w="108" w:type="dxa"/>
-        <w:bottom w:w="0" w:type="dxa"/>
-        <w:right w:w="108" w:type="dxa"/>
-      </w:tblCellMar>
-    </w:tblPr>
-  </w:style>
-  <w:style w:type="numbering" w:default="1" w:styleId="NoList">
-    <w:name w:val="No List"/>
-    <w:uiPriority w:val="99"/>
-    <w:semiHidden/>
-    <w:unhideWhenUsed/>
-  </w:style>
-  <w:style w:type="paragraph" w:styleId="ListParagraph">
-    <w:name w:val="List Paragraph"/>
-    <w:basedOn w:val="Normal"/>
-    <w:uiPriority w:val="34"/>
-    <w:qFormat/>
-    <w:rsid w:val="00AA43A3"/>
-    <w:pPr>
-      <w:ind w:firstLineChars="200" w:firstLine="420"/>
-    </w:pPr>
-  </w:style>
-</w:styles>
-</file>
-
-<file path=word/stylesWithEffects.xml><?xml version="1.0" encoding="utf-8"?>
-<w:styles xmlns:wpc="http://schemas.microsoft.com/office/word/2010/wordprocessingCanvas" xmlns:mc="http://schemas.openxmlformats.org/markup-compatibility/2006" xmlns:o="urn:schemas-microsoft-com:office:office" xmlns:r="http://schemas.openxmlformats.org/officeDocument/2006/relationships" xmlns:m="http://schemas.openxmlformats.org/officeDocument/2006/math" xmlns:v="urn:schemas-microsoft-com:vml" xmlns:wp14="http://schemas.microsoft.com/office/word/2010/wordprocessingDrawing" xmlns:wp="http://schemas.openxmlformats.org/drawingml/2006/wordprocessingDrawing" xmlns:w10="urn:schemas-microsoft-com:office:word" xmlns:w="http://schemas.openxmlformats.org/wordprocessingml/2006/main" xmlns:w14="http://schemas.microsoft.com/office/word/2010/wordml" xmlns:wpg="http://schemas.microsoft.com/office/word/2010/wordprocessingGroup" xmlns:wpi="http://schemas.microsoft.com/office/word/2010/wordprocessingInk" xmlns:wne="http://schemas.microsoft.com/office/word/2006/wordml" xmlns:wps="http://schemas.microsoft.com/office/word/2010/wordprocessingShape" mc:Ignorable="w14 wp14">
-  <w:docDefaults>
-    <w:rPrDefault>
-      <w:rPr>
-        <w:rFonts w:asciiTheme="minorHAnsi" w:eastAsiaTheme="minorEastAsia" w:hAnsiTheme="minorHAnsi" w:cstheme="minorBidi"/>
-        <w:kern w:val="2"/>
-        <w:sz w:val="21"/>
-        <w:szCs w:val="22"/>
-        <w:lang w:val="en-US" w:eastAsia="zh-CN" w:bidi="ar-SA"/>
-      </w:rPr>
-    </w:rPrDefault>
-    <w:pPrDefault/>
-  </w:docDefaults>
-  <w:latentStyles w:defLockedState="0" w:defUIPriority="99" w:defSemiHidden="1" w:defUnhideWhenUsed="1" w:defQFormat="0" w:count="267">
-    <w:lsdException w:name="Normal" w:semiHidden="0" w:uiPriority="0" w:unhideWhenUsed="0" w:qFormat="1"/>
-    <w:lsdException w:name="heading 1" w:semiHidden="0" w:uiPriority="9" w:unhideWhenUsed="0" w:qFormat="1"/>
-    <w:lsdException w:name="heading 2" w:uiPriority="9" w:qFormat="1"/>
-    <w:lsdException w:name="heading 3" w:uiPriority="9" w:qFormat="1"/>
-    <w:lsdException w:name="heading 4" w:uiPriority="9" w:qFormat="1"/>
-    <w:lsdException w:name="heading 5" w:uiPriority="9" w:qFormat="1"/>
-    <w:lsdException w:name="heading 6" w:uiPriority="9" w:qFormat="1"/>
-    <w:lsdException w:name="heading 7" w:uiPriority="9" w:qFormat="1"/>
-    <w:lsdException w:name="heading 8" w:uiPriority="9" w:qFormat="1"/>
-    <w:lsdException w:name="heading 9" w:uiPriority="9" w:qFormat="1"/>
-    <w:lsdException w:name="toc 1" w:uiPriority="39"/>
-    <w:lsdException w:name="toc 2" w:uiPriority="39"/>
-    <w:lsdException w:name="toc 3" w:uiPriority="39"/>
-    <w:lsdException w:name="toc 4" w:uiPriority="39"/>
-    <w:lsdException w:name="toc 5" w:uiPriority="39"/>
-    <w:lsdException w:name="toc 6" w:uiPriority="39"/>
-    <w:lsdException w:name="toc 7" w:uiPriority="39"/>
-    <w:lsdException w:name="toc 8" w:uiPriority="39"/>
-    <w:lsdException w:name="toc 9" w:uiPriority="39"/>
-    <w:lsdException w:name="caption" w:uiPriority="35" w:qFormat="1"/>
-    <w:lsdException w:name="Title" w:semiHidden="0" w:uiPriority="10" w:unhideWhenUsed="0" w:qFormat="1"/>
-    <w:lsdException w:name="Default Paragraph Font" w:uiPriority="1"/>
-    <w:lsdException w:name="Subtitle" w:semiHidden="0" w:uiPriority="11" w:unhideWhenUsed="0" w:qFormat="1"/>
-    <w:lsdException w:name="Strong" w:semiHidden="0" w:uiPriority="22" w:unhideWhenUsed="0" w:qFormat="1"/>
-    <w:lsdException w:name="Emphasis" w:semiHidden="0" w:uiPriority="20" w:unhideWhenUsed="0" w:qFormat="1"/>
-    <w:lsdException w:name="Table Grid" w:semiHidden="0" w:uiPriority="59" w:unhideWhenUsed="0"/>
-    <w:lsdException w:name="Placeholder Text" w:unhideWhenUsed="0"/>
-    <w:lsdException w:name="No Spacing" w:semiHidden="0" w:uiPriority="1" w:unhideWhenUsed="0" w:qFormat="1"/>
-    <w:lsdException w:name="Light Shading" w:semiHidden="0" w:uiPriority="60" w:unhideWhenUsed="0"/>
-    <w:lsdException w:name="Light List" w:semiHidden="0" w:uiPriority="61" w:unhideWhenUsed="0"/>
-    <w:lsdException w:name="Light Grid" w:semiHidden="0" w:uiPriority="62" w:unhideWhenUsed="0"/>
-    <w:lsdException w:name="Medium Shading 1" w:semiHidden="0" w:uiPriority="63" w:unhideWhenUsed="0"/>
-    <w:lsdException w:name="Medium Shading 2" w:semiHidden="0" w:uiPriority="64" w:unhideWhenUsed="0"/>
-    <w:lsdException w:name="Medium List 1" w:semiHidden="0" w:uiPriority="65" w:unhideWhenUsed="0"/>
-    <w:lsdException w:name="Medium List 2" w:semiHidden="0" w:uiPriority="66" w:unhideWhenUsed="0"/>
-    <w:lsdException w:name="Medium Grid 1" w:semiHidden="0" w:uiPriority="67" w:unhideWhenUsed="0"/>
-    <w:lsdException w:name="Medium Grid 2" w:semiHidden="0" w:uiPriority="68" w:unhideWhenUsed="0"/>
-    <w:lsdException w:name="Medium Grid 3" w:semiHidden="0" w:uiPriority="69" w:unhideWhenUsed="0"/>
-    <w:lsdException w:name="Dark List" w:semiHidden="0" w:uiPriority="70" w:unhideWhenUsed="0"/>
-    <w:lsdException w:name="Colorful Shading" w:semiHidden="0" w:uiPriority="71" w:unhideWhenUsed="0"/>
-    <w:lsdException w:name="Colorful List" w:semiHidden="0" w:uiPriority="72" w:unhideWhenUsed="0"/>
-    <w:lsdException w:name="Colorful Grid" w:semiHidden="0" w:uiPriority="73" w:unhideWhenUsed="0"/>
-    <w:lsdException w:name="Light Shading Accent 1" w:semiHidden="0" w:uiPriority="60" w:unhideWhenUsed="0"/>
-    <w:lsdException w:name="Light List Accent 1" w:semiHidden="0" w:uiPriority="61" w:unhideWhenUsed="0"/>
-    <w:lsdException w:name="Light Grid Accent 1" w:semiHidden="0" w:uiPriority="62" w:unhideWhenUsed="0"/>
-    <w:lsdException w:name="Medium Shading 1 Accent 1" w:semiHidden="0" w:uiPriority="63" w:unhideWhenUsed="0"/>
-    <w:lsdException w:name="Medium Shading 2 Accent 1" w:semiHidden="0" w:uiPriority="64" w:unhideWhenUsed="0"/>
-    <w:lsdException w:name="Medium List 1 Accent 1" w:semiHidden="0" w:uiPriority="65" w:unhideWhenUsed="0"/>
-    <w:lsdException w:name="Revision" w:unhideWhenUsed="0"/>
-    <w:lsdException w:name="List Paragraph" w:semiHidden="0" w:uiPriority="34" w:unhideWhenUsed="0" w:qFormat="1"/>
-    <w:lsdException w:name="Quote" w:semiHidden="0" w:uiPriority="29" w:unhideWhenUsed="0" w:qFormat="1"/>
-    <w:lsdException w:name="Intense Quote" w:semiHidden="0" w:uiPriority="30" w:unhideWhenUsed="0" w:qFormat="1"/>
-    <w:lsdException w:name="Medium List 2 Accent 1" w:semiHidden="0" w:uiPriority="66" w:unhideWhenUsed="0"/>
-    <w:lsdException w:name="Medium Grid 1 Accent 1" w:semiHidden="0" w:uiPriority="67" w:unhideWhenUsed="0"/>
-    <w:lsdException w:name="Medium Grid 2 Accent 1" w:semiHidden="0" w:uiPriority="68" w:unhideWhenUsed="0"/>
-    <w:lsdException w:name="Medium Grid 3 Accent 1" w:semiHidden="0" w:uiPriority="69" w:unhideWhenUsed="0"/>
-    <w:lsdException w:name="Dark List Accent 1" w:semiHidden="0" w:uiPriority="70" w:unhideWhenUsed="0"/>
-    <w:lsdException w:name="Colorful Shading Accent 1" w:semiHidden="0" w:uiPriority="71" w:unhideWhenUsed="0"/>
-    <w:lsdException w:name="Colorful List Accent 1" w:semiHidden="0" w:uiPriority="72" w:unhideWhenUsed="0"/>
-    <w:lsdException w:name="Colorful Grid Accent 1" w:semiHidden="0" w:uiPriority="73" w:unhideWhenUsed="0"/>
-    <w:lsdException w:name="Light Shading Accent 2" w:semiHidden="0" w:uiPriority="60" w:unhideWhenUsed="0"/>
-    <w:lsdException w:name="Light List Accent 2" w:semiHidden="0" w:uiPriority="61" w:unhideWhenUsed="0"/>
-    <w:lsdException w:name="Light Grid Accent 2" w:semiHidden="0" w:uiPriority="62" w:unhideWhenUsed="0"/>
-    <w:lsdException w:name="Medium Shading 1 Accent 2" w:semiHidden="0" w:uiPriority="63" w:unhideWhenUsed="0"/>
-    <w:lsdException w:name="Medium Shading 2 Accent 2" w:semiHidden="0" w:uiPriority="64" w:unhideWhenUsed="0"/>
-    <w:lsdException w:name="Medium List 1 Accent 2" w:semiHidden="0" w:uiPriority="65" w:unhideWhenUsed="0"/>
-    <w:lsdException w:name="Medium List 2 Accent 2" w:semiHidden="0" w:uiPriority="66" w:unhideWhenUsed="0"/>
-    <w:lsdException w:name="Medium Grid 1 Accent 2" w:semiHidden="0" w:uiPriority="67" w:unhideWhenUsed="0"/>
-    <w:lsdException w:name="Medium Grid 2 Accent 2" w:semiHidden="0" w:uiPriority="68" w:unhideWhenUsed="0"/>
-    <w:lsdException w:name="Medium Grid 3 Accent 2" w:semiHidden="0" w:uiPriority="69" w:unhideWhenUsed="0"/>
-    <w:lsdException w:name="Dark List Accent 2" w:semiHidden="0" w:uiPriority="70" w:unhideWhenUsed="0"/>
-    <w:lsdException w:name="Colorful Shading Accent 2" w:semiHidden="0" w:uiPriority="71" w:unhideWhenUsed="0"/>
-    <w:lsdException w:name="Colorful List Accent 2" w:semiHidden="0" w:uiPriority="72" w:unhideWhenUsed="0"/>
-    <w:lsdException w:name="Colorful Grid Accent 2" w:semiHidden="0" w:uiPriority="73" w:unhideWhenUsed="0"/>
-    <w:lsdException w:name="Light Shading Accent 3" w:semiHidden="0" w:uiPriority="60" w:unhideWhenUsed="0"/>
-    <w:lsdException w:name="Light List Accent 3" w:semiHidden="0" w:uiPriority="61" w:unhideWhenUsed="0"/>
-    <w:lsdException w:name="Light Grid Accent 3" w:semiHidden="0" w:uiPriority="62" w:unhideWhenUsed="0"/>
-    <w:lsdException w:name="Medium Shading 1 Accent 3" w:semiHidden="0" w:uiPriority="63" w:unhideWhenUsed="0"/>
-    <w:lsdException w:name="Medium Shading 2 Accent 3" w:semiHidden="0" w:uiPriority="64" w:unhideWhenUsed="0"/>
-    <w:lsdException w:name="Medium List 1 Accent 3" w:semiHidden="0" w:uiPriority="65" w:unhideWhenUsed="0"/>
-    <w:lsdException w:name="Medium List 2 Accent 3" w:semiHidden="0" w:uiPriority="66" w:unhideWhenUsed="0"/>
-    <w:lsdException w:name="Medium Grid 1 Accent 3" w:semiHidden="0" w:uiPriority="67" w:unhideWhenUsed="0"/>
-    <w:lsdException w:name="Medium Grid 2 Accent 3" w:semiHidden="0" w:uiPriority="68" w:unhideWhenUsed="0"/>
-    <w:lsdException w:name="Medium Grid 3 Accent 3" w:semiHidden="0" w:uiPriority="69" w:unhideWhenUsed="0"/>
-    <w:lsdException w:name="Dark List Accent 3" w:semiHidden="0" w:uiPriority="70" w:unhideWhenUsed="0"/>
-    <w:lsdException w:name="Colorful Shading Accent 3" w:semiHidden="0" w:uiPriority="71" w:unhideWhenUsed="0"/>
-    <w:lsdException w:name="Colorful List Accent 3" w:semiHidden="0" w:uiPriority="72" w:unhideWhenUsed="0"/>
-    <w:lsdException w:name="Colorful Grid Accent 3" w:semiHidden="0" w:uiPriority="73" w:unhideWhenUsed="0"/>
-    <w:lsdException w:name="Light Shading Accent 4" w:semiHidden="0" w:uiPriority="60" w:unhideWhenUsed="0"/>
-    <w:lsdException w:name="Light List Accent 4" w:semiHidden="0" w:uiPriority="61" w:unhideWhenUsed="0"/>
-    <w:lsdException w:name="Light Grid Accent 4" w:semiHidden="0" w:uiPriority="62" w:unhideWhenUsed="0"/>
-    <w:lsdException w:name="Medium Shading 1 Accent 4" w:semiHidden="0" w:uiPriority="63" w:unhideWhenUsed="0"/>
-    <w:lsdException w:name="Medium Shading 2 Accent 4" w:semiHidden="0" w:uiPriority="64" w:unhideWhenUsed="0"/>
-    <w:lsdException w:name="Medium List 1 Accent 4" w:semiHidden="0" w:uiPriority="65" w:unhideWhenUsed="0"/>
-    <w:lsdException w:name="Medium List 2 Accent 4" w:semiHidden="0" w:uiPriority="66" w:unhideWhenUsed="0"/>
-    <w:lsdException w:name="Medium Grid 1 Accent 4" w:semiHidden="0" w:uiPriority="67" w:unhideWhenUsed="0"/>
-    <w:lsdException w:name="Medium Grid 2 Accent 4" w:semiHidden="0" w:uiPriority="68" w:unhideWhenUsed="0"/>
-    <w:lsdException w:name="Medium Grid 3 Accent 4" w:semiHidden="0" w:uiPriority="69" w:unhideWhenUsed="0"/>
-    <w:lsdException w:name="Dark List Accent 4" w:semiHidden="0" w:uiPriority="70" w:unhideWhenUsed="0"/>
-    <w:lsdException w:name="Colorful Shading Accent 4" w:semiHidden="0" w:uiPriority="71" w:unhideWhenUsed="0"/>
-    <w:lsdException w:name="Colorful List Accent 4" w:semiHidden="0" w:uiPriority="72" w:unhideWhenUsed="0"/>
-    <w:lsdException w:name="Colorful Grid Accent 4" w:semiHidden="0" w:uiPriority="73" w:unhideWhenUsed="0"/>
-    <w:lsdException w:name="Light Shading Accent 5" w:semiHidden="0" w:uiPriority="60" w:unhideWhenUsed="0"/>
-    <w:lsdException w:name="Light List Accent 5" w:semiHidden="0" w:uiPriority="61" w:unhideWhenUsed="0"/>
-    <w:lsdException w:name="Light Grid Accent 5" w:semiHidden="0" w:uiPriority="62" w:unhideWhenUsed="0"/>
-    <w:lsdException w:name="Medium Shading 1 Accent 5" w:semiHidden="0" w:uiPriority="63" w:unhideWhenUsed="0"/>
-    <w:lsdException w:name="Medium Shading 2 Accent 5" w:semiHidden="0" w:uiPriority="64" w:unhideWhenUsed="0"/>
-    <w:lsdException w:name="Medium List 1 Accent 5" w:semiHidden="0" w:uiPriority="65" w:unhideWhenUsed="0"/>
-    <w:lsdException w:name="Medium List 2 Accent 5" w:semiHidden="0" w:uiPriority="66" w:unhideWhenUsed="0"/>
-    <w:lsdException w:name="Medium Grid 1 Accent 5" w:semiHidden="0" w:uiPriority="67" w:unhideWhenUsed="0"/>
-    <w:lsdException w:name="Medium Grid 2 Accent 5" w:semiHidden="0" w:uiPriority="68" w:unhideWhenUsed="0"/>
-    <w:lsdException w:name="Medium Grid 3 Accent 5" w:semiHidden="0" w:uiPriority="69" w:unhideWhenUsed="0"/>
-    <w:lsdException w:name="Dark List Accent 5" w:semiHidden="0" w:uiPriority="70" w:unhideWhenUsed="0"/>
-    <w:lsdException w:name="Colorful Shading Accent 5" w:semiHidden="0" w:uiPriority="71" w:unhideWhenUsed="0"/>
-    <w:lsdException w:name="Colorful List Accent 5" w:semiHidden="0" w:uiPriority="72" w:unhideWhenUsed="0"/>
-    <w:lsdException w:name="Colorful Grid Accent 5" w:semiHidden="0" w:uiPriority="73" w:unhideWhenUsed="0"/>
-    <w:lsdException w:name="Light Shading Accent 6" w:semiHidden="0" w:uiPriority="60" w:unhideWhenUsed="0"/>
-    <w:lsdException w:name="Light List Accent 6" w:semiHidden="0" w:uiPriority="61" w:unhideWhenUsed="0"/>
-    <w:lsdException w:name="Light Grid Accent 6" w:semiHidden="0" w:uiPriority="62" w:unhideWhenUsed="0"/>
-    <w:lsdException w:name="Medium Shading 1 Accent 6" w:semiHidden="0" w:uiPriority="63" w:unhideWhenUsed="0"/>
-    <w:lsdException w:name="Medium Shading 2 Accent 6" w:semiHidden="0" w:uiPriority="64" w:unhideWhenUsed="0"/>
-    <w:lsdException w:name="Medium List 1 Accent 6" w:semiHidden="0" w:uiPriority="65" w:unhideWhenUsed="0"/>
-    <w:lsdException w:name="Medium List 2 Accent 6" w:semiHidden="0" w:uiPriority="66" w:unhideWhenUsed="0"/>
-    <w:lsdException w:name="Medium Grid 1 Accent 6" w:semiHidden="0" w:uiPriority="67" w:unhideWhenUsed="0"/>
-    <w:lsdException w:name="Medium Grid 2 Accent 6" w:semiHidden="0" w:uiPriority="68" w:unhideWhenUsed="0"/>
-    <w:lsdException w:name="Medium Grid 3 Accent 6" w:semiHidden="0" w:uiPriority="69" w:unhideWhenUsed="0"/>
-    <w:lsdException w:name="Dark List Accent 6" w:semiHidden="0" w:uiPriority="70" w:unhideWhenUsed="0"/>
-    <w:lsdException w:name="Colorful Shading Accent 6" w:semiHidden="0" w:uiPriority="71" w:unhideWhenUsed="0"/>
-    <w:lsdException w:name="Colorful List Accent 6" w:semiHidden="0" w:uiPriority="72" w:unhideWhenUsed="0"/>
-    <w:lsdException w:name="Colorful Grid Accent 6" w:semiHidden="0" w:uiPriority="73" w:unhideWhenUsed="0"/>
-    <w:lsdException w:name="Subtle Emphasis" w:semiHidden="0" w:uiPriority="19" w:unhideWhenUsed="0" w:qFormat="1"/>
-    <w:lsdException w:name="Intense Emphasis" w:semiHidden="0" w:uiPriority="21" w:unhideWhenUsed="0" w:qFormat="1"/>
-    <w:lsdException w:name="Subtle Reference" w:semiHidden="0" w:uiPriority="31" w:unhideWhenUsed="0" w:qFormat="1"/>
-    <w:lsdException w:name="Intense Reference" w:semiHidden="0" w:uiPriority="32" w:unhideWhenUsed="0" w:qFormat="1"/>
-    <w:lsdException w:name="Book Title" w:semiHidden="0" w:uiPriority="33" w:unhideWhenUsed="0" w:qFormat="1"/>
-    <w:lsdException w:name="Bibliography" w:uiPriority="37"/>
-    <w:lsdException w:name="TOC Heading" w:uiPriority="39" w:qFormat="1"/>
+  <w:latentStyles w:defLockedState="0" w:defUIPriority="99" w:defSemiHidden="0" w:defUnhideWhenUsed="0" w:defQFormat="0" w:count="371">
+    <w:lsdException w:name="Normal" w:uiPriority="0" w:qFormat="1"/>
+    <w:lsdException w:name="heading 1" w:uiPriority="9" w:qFormat="1"/>
+    <w:lsdException w:name="heading 2" w:semiHidden="1" w:uiPriority="9" w:unhideWhenUsed="1" w:qFormat="1"/>
+    <w:lsdException w:name="heading 3" w:semiHidden="1" w:uiPriority="9" w:unhideWhenUsed="1" w:qFormat="1"/>
+    <w:lsdException w:name="heading 4" w:semiHidden="1" w:uiPriority="9" w:unhideWhenUsed="1" w:qFormat="1"/>
+    <w:lsdException w:name="heading 5" w:semiHidden="1" w:uiPriority="9" w:unhideWhenUsed="1" w:qFormat="1"/>
+    <w:lsdException w:name="heading 6" w:semiHidden="1" w:uiPriority="9" w:unhideWhenUsed="1" w:qFormat="1"/>
+    <w:lsdException w:name="heading 7" w:semiHidden="1" w:uiPriority="9" w:unhideWhenUsed="1" w:qFormat="1"/>
+    <w:lsdException w:name="heading 8" w:semiHidden="1" w:uiPriority="9" w:unhideWhenUsed="1" w:qFormat="1"/>
+    <w:lsdException w:name="heading 9" w:semiHidden="1" w:uiPriority="9" w:unhideWhenUsed="1" w:qFormat="1"/>
+    <w:lsdException w:name="index 1" w:semiHidden="1" w:unhideWhenUsed="1"/>
+    <w:lsdException w:name="index 2" w:semiHidden="1" w:unhideWhenUsed="1"/>
+    <w:lsdException w:name="index 3" w:semiHidden="1" w:unhideWhenUsed="1"/>
+    <w:lsdException w:name="index 4" w:semiHidden="1" w:unhideWhenUsed="1"/>
+    <w:lsdException w:name="index 5" w:semiHidden="1" w:unhideWhenUsed="1"/>
+    <w:lsdException w:name="index 6" w:semiHidden="1" w:unhideWhenUsed="1"/>
+    <w:lsdException w:name="index 7" w:semiHidden="1" w:unhideWhenUsed="1"/>
+    <w:lsdException w:name="index 8" w:semiHidden="1" w:unhideWhenUsed="1"/>
+    <w:lsdException w:name="index 9" w:semiHidden="1" w:unhideWhenUsed="1"/>
+    <w:lsdException w:name="toc 1" w:semiHidden="1" w:uiPriority="39" w:unhideWhenUsed="1"/>
+    <w:lsdException w:name="toc 2" w:semiHidden="1" w:uiPriority="39" w:unhideWhenUsed="1"/>
+    <w:lsdException w:name="toc 3" w:semiHidden="1" w:uiPriority="39" w:unhideWhenUsed="1"/>
+    <w:lsdException w:name="toc 4" w:semiHidden="1" w:uiPriority="39" w:unhideWhenUsed="1"/>
+    <w:lsdException w:name="toc 5" w:semiHidden="1" w:uiPriority="39" w:unhideWhenUsed="1"/>
+    <w:lsdException w:name="toc 6" w:semiHidden="1" w:uiPriority="39" w:unhideWhenUsed="1"/>
+    <w:lsdException w:name="toc 7" w:semiHidden="1" w:uiPriority="39" w:unhideWhenUsed="1"/>
+    <w:lsdException w:name="toc 8" w:semiHidden="1" w:uiPriority="39" w:unhideWhenUsed="1"/>
+    <w:lsdException w:name="toc 9" w:semiHidden="1" w:uiPriority="39" w:unhideWhenUsed="1"/>
+    <w:lsdException w:name="Normal Indent" w:semiHidden="1" w:unhideWhenUsed="1"/>
+    <w:lsdException w:name="footnote text" w:semiHidden="1" w:unhideWhenUsed="1"/>
+    <w:lsdException w:name="annotation text" w:semiHidden="1" w:unhideWhenUsed="1"/>
+    <w:lsdException w:name="header" w:semiHidden="1" w:unhideWhenUsed="1"/>
+    <w:lsdException w:name="footer" w:semiHidden="1" w:unhideWhenUsed="1"/>
+    <w:lsdException w:name="index heading" w:semiHidden="1" w:unhideWhenUsed="1"/>
+    <w:lsdException w:name="caption" w:semiHidden="1" w:uiPriority="35" w:unhideWhenUsed="1" w:qFormat="1"/>
+    <w:lsdException w:name="table of figures" w:semiHidden="1" w:unhideWhenUsed="1"/>
+    <w:lsdException w:name="envelope address" w:semiHidden="1" w:unhideWhenUsed="1"/>
+    <w:lsdException w:name="envelope return" w:semiHidden="1" w:unhideWhenUsed="1"/>
+    <w:lsdException w:name="footnote reference" w:semiHidden="1" w:unhideWhenUsed="1"/>
+    <w:lsdException w:name="annotation reference" w:semiHidden="1" w:unhideWhenUsed="1"/>
+    <w:lsdException w:name="line number" w:semiHidden="1" w:unhideWhenUsed="1"/>
+    <w:lsdException w:name="page number" w:semiHidden="1" w:unhideWhenUsed="1"/>
+    <w:lsdException w:name="endnote reference" w:semiHidden="1" w:unhideWhenUsed="1"/>
+    <w:lsdException w:name="endnote text" w:semiHidden="1" w:unhideWhenUsed="1"/>
+    <w:lsdException w:name="table of authorities" w:semiHidden="1" w:unhideWhenUsed="1"/>
+    <w:lsdException w:name="macro" w:semiHidden="1" w:unhideWhenUsed="1"/>
+    <w:lsdException w:name="toa heading" w:semiHidden="1" w:unhideWhenUsed="1"/>
+    <w:lsdException w:name="List" w:semiHidden="1" w:unhideWhenUsed="1"/>
+    <w:lsdException w:name="List Bullet" w:semiHidden="1" w:unhideWhenUsed="1"/>
+    <w:lsdException w:name="List Number" w:semiHidden="1" w:unhideWhenUsed="1"/>
+    <w:lsdException w:name="List 2" w:semiHidden="1" w:unhideWhenUsed="1"/>
+    <w:lsdException w:name="List 3" w:semiHidden="1" w:unhideWhenUsed="1"/>
+    <w:lsdException w:name="List 4" w:semiHidden="1" w:unhideWhenUsed="1"/>
+    <w:lsdException w:name="List 5" w:semiHidden="1" w:unhideWhenUsed="1"/>
+    <w:lsdException w:name="List Bullet 2" w:semiHidden="1" w:unhideWhenUsed="1"/>
+    <w:lsdException w:name="List Bullet 3" w:semiHidden="1" w:unhideWhenUsed="1"/>
+    <w:lsdException w:name="List Bullet 4" w:semiHidden="1" w:unhideWhenUsed="1"/>
+    <w:lsdException w:name="List Bullet 5" w:semiHidden="1" w:unhideWhenUsed="1"/>
+    <w:lsdException w:name="List Number 2" w:semiHidden="1" w:unhideWhenUsed="1"/>
+    <w:lsdException w:name="List Number 3" w:semiHidden="1" w:unhideWhenUsed="1"/>
+    <w:lsdException w:name="List Number 4" w:semiHidden="1" w:unhideWhenUsed="1"/>
+    <w:lsdException w:name="List Number 5" w:semiHidden="1" w:unhideWhenUsed="1"/>
+    <w:lsdException w:name="Title" w:uiPriority="10" w:qFormat="1"/>
+    <w:lsdException w:name="Closing" w:semiHidden="1" w:unhideWhenUsed="1"/>
+    <w:lsdException w:name="Signature" w:semiHidden="1" w:unhideWhenUsed="1"/>
+    <w:lsdException w:name="Default Paragraph Font" w:semiHidden="1" w:uiPriority="1" w:unhideWhenUsed="1"/>
+    <w:lsdException w:name="Body Text" w:semiHidden="1" w:unhideWhenUsed="1"/>
+    <w:lsdException w:name="Body Text Indent" w:semiHidden="1" w:unhideWhenUsed="1"/>
+    <w:lsdException w:name="List Continue" w:semiHidden="1" w:unhideWhenUsed="1"/>
+    <w:lsdException w:name="List Continue 2" w:semiHidden="1" w:unhideWhenUsed="1"/>
+    <w:lsdException w:name="List Continue 3" w:semiHidden="1" w:unhideWhenUsed="1"/>
+    <w:lsdException w:name="List Continue 4" w:semiHidden="1" w:unhideWhenUsed="1"/>
+    <w:lsdException w:name="List Continue 5" w:semiHidden="1" w:unhideWhenUsed="1"/>
+    <w:lsdException w:name="Message Header" w:semiHidden="1" w:unhideWhenUsed="1"/>
+    <w:lsdException w:name="Subtitle" w:uiPriority="11" w:qFormat="1"/>
+    <w:lsdException w:name="Salutation" w:semiHidden="1" w:unhideWhenUsed="1"/>
+    <w:lsdException w:name="Date" w:semiHidden="1" w:unhideWhenUsed="1"/>
+    <w:lsdException w:name="Body Text First Indent" w:semiHidden="1" w:unhideWhenUsed="1"/>
+    <w:lsdException w:name="Body Text First Indent 2" w:semiHidden="1" w:unhideWhenUsed="1"/>
+    <w:lsdException w:name="Note Heading" w:semiHidden="1" w:unhideWhenUsed="1"/>
+    <w:lsdException w:name="Body Text 2" w:semiHidden="1" w:unhideWhenUsed="1"/>
+    <w:lsdException w:name="Body Text 3" w:semiHidden="1" w:unhideWhenUsed="1"/>
+    <w:lsdException w:name="Body Text Indent 2" w:semiHidden="1" w:unhideWhenUsed="1"/>
+    <w:lsdException w:name="Body Text Indent 3" w:semiHidden="1" w:unhideWhenUsed="1"/>
+    <w:lsdException w:name="Block Text" w:semiHidden="1" w:unhideWhenUsed="1"/>
+    <w:lsdException w:name="Hyperlink" w:semiHidden="1" w:unhideWhenUsed="1"/>
+    <w:lsdException w:name="FollowedHyperlink" w:semiHidden="1" w:unhideWhenUsed="1"/>
+    <w:lsdException w:name="Strong" w:uiPriority="22" w:qFormat="1"/>
+    <w:lsdException w:name="Emphasis" w:uiPriority="20" w:qFormat="1"/>
+    <w:lsdException w:name="Document Map" w:semiHidden="1" w:unhideWhenUsed="1"/>
+    <w:lsdException w:name="Plain Text" w:semiHidden="1" w:unhideWhenUsed="1"/>
+    <w:lsdException w:name="E-mail Signature" w:semiHidden="1" w:unhideWhenUsed="1"/>
+    <w:lsdException w:name="HTML Top of Form" w:semiHidden="1" w:unhideWhenUsed="1"/>
+    <w:lsdException w:name="HTML Bottom of Form" w:semiHidden="1" w:unhideWhenUsed="1"/>
+    <w:lsdException w:name="Normal (Web)" w:semiHidden="1" w:unhideWhenUsed="1"/>
+    <w:lsdException w:name="HTML Acronym" w:semiHidden="1" w:unhideWhenUsed="1"/>
+    <w:lsdException w:name="HTML Address" w:semiHidden="1" w:unhideWhenUsed="1"/>
+    <w:lsdException w:name="HTML Cite" w:semiHidden="1" w:unhideWhenUsed="1"/>
+    <w:lsdException w:name="HTML Code" w:semiHidden="1" w:unhideWhenUsed="1"/>
+    <w:lsdException w:name="HTML Definition" w:semiHidden="1" w:unhideWhenUsed="1"/>
+    <w:lsdException w:name="HTML Keyboard" w:semiHidden="1" w:unhideWhenUsed="1"/>
+    <w:lsdException w:name="HTML Preformatted" w:semiHidden="1" w:unhideWhenUsed="1"/>
+    <w:lsdException w:name="HTML Sample" w:semiHidden="1" w:unhideWhenUsed="1"/>
+    <w:lsdException w:name="HTML Typewriter" w:semiHidden="1" w:unhideWhenUsed="1"/>
+    <w:lsdException w:name="HTML Variable" w:semiHidden="1" w:unhideWhenUsed="1"/>
+    <w:lsdException w:name="Normal Table" w:semiHidden="1" w:unhideWhenUsed="1"/>
+    <w:lsdException w:name="annotation subject" w:semiHidden="1" w:unhideWhenUsed="1"/>
+    <w:lsdException w:name="No List" w:semiHidden="1" w:unhideWhenUsed="1"/>
+    <w:lsdException w:name="Outline List 1" w:semiHidden="1" w:unhideWhenUsed="1"/>
+    <w:lsdException w:name="Outline List 2" w:semiHidden="1" w:unhideWhenUsed="1"/>
+    <w:lsdException w:name="Outline List 3" w:semiHidden="1" w:unhideWhenUsed="1"/>
+    <w:lsdException w:name="Table Simple 1" w:semiHidden="1" w:unhideWhenUsed="1"/>
+    <w:lsdException w:name="Table Simple 2" w:semiHidden="1" w:unhideWhenUsed="1"/>
+    <w:lsdException w:name="Table Simple 3" w:semiHidden="1" w:unhideWhenUsed="1"/>
+    <w:lsdException w:name="Table Classic 1" w:semiHidden="1" w:unhideWhenUsed="1"/>
+    <w:lsdException w:name="Table Classic 2" w:semiHidden="1" w:unhideWhenUsed="1"/>
+    <w:lsdException w:name="Table Classic 3" w:semiHidden="1" w:unhideWhenUsed="1"/>
+    <w:lsdException w:name="Table Classic 4" w:semiHidden="1" w:unhideWhenUsed="1"/>
+    <w:lsdException w:name="Table Colorful 1" w:semiHidden="1" w:unhideWhenUsed="1"/>
+    <w:lsdException w:name="Table Colorful 2" w:semiHidden="1" w:unhideWhenUsed="1"/>
+    <w:lsdException w:name="Table Colorful 3" w:semiHidden="1" w:unhideWhenUsed="1"/>
+    <w:lsdException w:name="Table Columns 1" w:semiHidden="1" w:unhideWhenUsed="1"/>
+    <w:lsdException w:name="Table Columns 2" w:semiHidden="1" w:unhideWhenUsed="1"/>
+    <w:lsdException w:name="Table Columns 3" w:semiHidden="1" w:unhideWhenUsed="1"/>
+    <w:lsdException w:name="Table Columns 4" w:semiHidden="1" w:unhideWhenUsed="1"/>
+    <w:lsdException w:name="Table Columns 5" w:semiHidden="1" w:unhideWhenUsed="1"/>
+    <w:lsdException w:name="Table Grid 1" w:semiHidden="1" w:unhideWhenUsed="1"/>
+    <w:lsdException w:name="Table Grid 2" w:semiHidden="1" w:unhideWhenUsed="1"/>
+    <w:lsdException w:name="Table Grid 3" w:semiHidden="1" w:unhideWhenUsed="1"/>
+    <w:lsdException w:name="Table Grid 4" w:semiHidden="1" w:unhideWhenUsed="1"/>
+    <w:lsdException w:name="Table Grid 5" w:semiHidden="1" w:unhideWhenUsed="1"/>
+    <w:lsdException w:name="Table Grid 6" w:semiHidden="1" w:unhideWhenUsed="1"/>
+    <w:lsdException w:name="Table Grid 7" w:semiHidden="1" w:unhideWhenUsed="1"/>
+    <w:lsdException w:name="Table Grid 8" w:semiHidden="1" w:unhideWhenUsed="1"/>
+    <w:lsdException w:name="Table List 1" w:semiHidden="1" w:unhideWhenUsed="1"/>
+    <w:lsdException w:name="Table List 2" w:semiHidden="1" w:unhideWhenUsed="1"/>
+    <w:lsdException w:name="Table List 3" w:semiHidden="1" w:unhideWhenUsed="1"/>
+    <w:lsdException w:name="Table List 4" w:semiHidden="1" w:unhideWhenUsed="1"/>
+    <w:lsdException w:name="Table List 5" w:semiHidden="1" w:unhideWhenUsed="1"/>
+    <w:lsdException w:name="Table List 6" w:semiHidden="1" w:unhideWhenUsed="1"/>
+    <w:lsdException w:name="Table List 7" w:semiHidden="1" w:unhideWhenUsed="1"/>
+    <w:lsdException w:name="Table List 8" w:semiHidden="1" w:unhideWhenUsed="1"/>
+    <w:lsdException w:name="Table 3D effects 1" w:semiHidden="1" w:unhideWhenUsed="1"/>
+    <w:lsdException w:name="Table 3D effects 2" w:semiHidden="1" w:unhideWhenUsed="1"/>
+    <w:lsdException w:name="Table 3D effects 3" w:semiHidden="1" w:unhideWhenUsed="1"/>
+    <w:lsdException w:name="Table Contemporary" w:semiHidden="1" w:unhideWhenUsed="1"/>
+    <w:lsdException w:name="Table Elegant" w:semiHidden="1" w:unhideWhenUsed="1"/>
+    <w:lsdException w:name="Table Professional" w:semiHidden="1" w:unhideWhenUsed="1"/>
+    <w:lsdException w:name="Table Subtle 1" w:semiHidden="1" w:unhideWhenUsed="1"/>
+    <w:lsdException w:name="Table Subtle 2" w:semiHidden="1" w:unhideWhenUsed="1"/>
+    <w:lsdException w:name="Table Web 1" w:semiHidden="1" w:unhideWhenUsed="1"/>
+    <w:lsdException w:name="Table Web 2" w:semiHidden="1" w:unhideWhenUsed="1"/>
+    <w:lsdException w:name="Table Web 3" w:semiHidden="1" w:unhideWhenUsed="1"/>
+    <w:lsdException w:name="Balloon Text" w:semiHidden="1" w:unhideWhenUsed="1"/>
+    <w:lsdException w:name="Table Grid" w:uiPriority="59"/>
+    <w:lsdException w:name="Table Theme" w:semiHidden="1" w:unhideWhenUsed="1"/>
+    <w:lsdException w:name="Placeholder Text" w:semiHidden="1"/>
+    <w:lsdException w:name="No Spacing" w:uiPriority="1" w:qFormat="1"/>
+    <w:lsdException w:name="Light Shading" w:uiPriority="60"/>
+    <w:lsdException w:name="Light List" w:uiPriority="61"/>
+    <w:lsdException w:name="Light Grid" w:uiPriority="62"/>
+    <w:lsdException w:name="Medium Shading 1" w:uiPriority="63"/>
+    <w:lsdException w:name="Medium Shading 2" w:uiPriority="64"/>
+    <w:lsdException w:name="Medium List 1" w:uiPriority="65"/>
+    <w:lsdException w:name="Medium List 2" w:uiPriority="66"/>
+    <w:lsdException w:name="Medium Grid 1" w:uiPriority="67"/>
+    <w:lsdException w:name="Medium Grid 2" w:uiPriority="68"/>
+    <w:lsdException w:name="Medium Grid 3" w:uiPriority="69"/>
+    <w:lsdException w:name="Dark List" w:uiPriority="70"/>
+    <w:lsdException w:name="Colorful Shading" w:uiPriority="71"/>
+    <w:lsdException w:name="Colorful List" w:uiPriority="72"/>
+    <w:lsdException w:name="Colorful Grid" w:uiPriority="73"/>
+    <w:lsdException w:name="Light Shading Accent 1" w:uiPriority="60"/>
+    <w:lsdException w:name="Light List Accent 1" w:uiPriority="61"/>
+    <w:lsdException w:name="Light Grid Accent 1" w:uiPriority="62"/>
+    <w:lsdException w:name="Medium Shading 1 Accent 1" w:uiPriority="63"/>
+    <w:lsdException w:name="Medium Shading 2 Accent 1" w:uiPriority="64"/>
+    <w:lsdException w:name="Medium List 1 Accent 1" w:uiPriority="65"/>
+    <w:lsdException w:name="Revision" w:semiHidden="1"/>
+    <w:lsdException w:name="List Paragraph" w:uiPriority="34" w:qFormat="1"/>
+    <w:lsdException w:name="Quote" w:uiPriority="29" w:qFormat="1"/>
+    <w:lsdException w:name="Intense Quote" w:uiPriority="30" w:qFormat="1"/>
+    <w:lsdException w:name="Medium List 2 Accent 1" w:uiPriority="66"/>
+    <w:lsdException w:name="Medium Grid 1 Accent 1" w:uiPriority="67"/>
+    <w:lsdException w:name="Medium Grid 2 Accent 1" w:uiPriority="68"/>
+    <w:lsdException w:name="Medium Grid 3 Accent 1" w:uiPriority="69"/>
+    <w:lsdException w:name="Dark List Accent 1" w:uiPriority="70"/>
+    <w:lsdException w:name="Colorful Shading Accent 1" w:uiPriority="71"/>
+    <w:lsdException w:name="Colorful List Accent 1" w:uiPriority="72"/>
+    <w:lsdException w:name="Colorful Grid Accent 1" w:uiPriority="73"/>
+    <w:lsdException w:name="Light Shading Accent 2" w:uiPriority="60"/>
+    <w:lsdException w:name="Light List Accent 2" w:uiPriority="61"/>
+    <w:lsdException w:name="Light Grid Accent 2" w:uiPriority="62"/>
+    <w:lsdException w:name="Medium Shading 1 Accent 2" w:uiPriority="63"/>
+    <w:lsdException w:name="Medium Shading 2 Accent 2" w:uiPriority="64"/>
+    <w:lsdException w:name="Medium List 1 Accent 2" w:uiPriority="65"/>
+    <w:lsdException w:name="Medium List 2 Accent 2" w:uiPriority="66"/>
+    <w:lsdException w:name="Medium Grid 1 Accent 2" w:uiPriority="67"/>
+    <w:lsdException w:name="Medium Grid 2 Accent 2" w:uiPriority="68"/>
+    <w:lsdException w:name="Medium Grid 3 Accent 2" w:uiPriority="69"/>
+    <w:lsdException w:name="Dark List Accent 2" w:uiPriority="70"/>
+    <w:lsdException w:name="Colorful Shading Accent 2" w:uiPriority="71"/>
+    <w:lsdException w:name="Colorful List Accent 2" w:uiPriority="72"/>
+    <w:lsdException w:name="Colorful Grid Accent 2" w:uiPriority="73"/>
+    <w:lsdException w:name="Light Shading Accent 3" w:uiPriority="60"/>
+    <w:lsdException w:name="Light List Accent 3" w:uiPriority="61"/>
+    <w:lsdException w:name="Light Grid Accent 3" w:uiPriority="62"/>
+    <w:lsdException w:name="Medium Shading 1 Accent 3" w:uiPriority="63"/>
+    <w:lsdException w:name="Medium Shading 2 Accent 3" w:uiPriority="64"/>
+    <w:lsdException w:name="Medium List 1 Accent 3" w:uiPriority="65"/>
+    <w:lsdException w:name="Medium List 2 Accent 3" w:uiPriority="66"/>
+    <w:lsdException w:name="Medium Grid 1 Accent 3" w:uiPriority="67"/>
+    <w:lsdException w:name="Medium Grid 2 Accent 3" w:uiPriority="68"/>
+    <w:lsdException w:name="Medium Grid 3 Accent 3" w:uiPriority="69"/>
+    <w:lsdException w:name="Dark List Accent 3" w:uiPriority="70"/>
+    <w:lsdException w:name="Colorful Shading Accent 3" w:uiPriority="71"/>
+    <w:lsdException w:name="Colorful List Accent 3" w:uiPriority="72"/>
+    <w:lsdException w:name="Colorful Grid Accent 3" w:uiPriority="73"/>
+    <w:lsdException w:name="Light Shading Accent 4" w:uiPriority="60"/>
+    <w:lsdException w:name="Light List Accent 4" w:uiPriority="61"/>
+    <w:lsdException w:name="Light Grid Accent 4" w:uiPriority="62"/>
+    <w:lsdException w:name="Medium Shading 1 Accent 4" w:uiPriority="63"/>
+    <w:lsdException w:name="Medium Shading 2 Accent 4" w:uiPriority="64"/>
+    <w:lsdException w:name="Medium List 1 Accent 4" w:uiPriority="65"/>
+    <w:lsdException w:name="Medium List 2 Accent 4" w:uiPriority="66"/>
+    <w:lsdException w:name="Medium Grid 1 Accent 4" w:uiPriority="67"/>
+    <w:lsdException w:name="Medium Grid 2 Accent 4" w:uiPriority="68"/>
+    <w:lsdException w:name="Medium Grid 3 Accent 4" w:uiPriority="69"/>
+    <w:lsdException w:name="Dark List Accent 4" w:uiPriority="70"/>
+    <w:lsdException w:name="Colorful Shading Accent 4" w:uiPriority="71"/>
+    <w:lsdException w:name="Colorful List Accent 4" w:uiPriority="72"/>
+    <w:lsdException w:name="Colorful Grid Accent 4" w:uiPriority="73"/>
+    <w:lsdException w:name="Light Shading Accent 5" w:uiPriority="60"/>
+    <w:lsdException w:name="Light List Accent 5" w:uiPriority="61"/>
+    <w:lsdException w:name="Light Grid Accent 5" w:uiPriority="62"/>
+    <w:lsdException w:name="Medium Shading 1 Accent 5" w:uiPriority="63"/>
+    <w:lsdException w:name="Medium Shading 2 Accent 5" w:uiPriority="64"/>
+    <w:lsdException w:name="Medium List 1 Accent 5" w:uiPriority="65"/>
+    <w:lsdException w:name="Medium List 2 Accent 5" w:uiPriority="66"/>
+    <w:lsdException w:name="Medium Grid 1 Accent 5" w:uiPriority="67"/>
+    <w:lsdException w:name="Medium Grid 2 Accent 5" w:uiPriority="68"/>
+    <w:lsdException w:name="Medium Grid 3 Accent 5" w:uiPriority="69"/>
+    <w:lsdException w:name="Dark List Accent 5" w:uiPriority="70"/>
+    <w:lsdException w:name="Colorful Shading Accent 5" w:uiPriority="71"/>
+    <w:lsdException w:name="Colorful List Accent 5" w:uiPriority="72"/>
+    <w:lsdException w:name="Colorful Grid Accent 5" w:uiPriority="73"/>
+    <w:lsdException w:name="Light Shading Accent 6" w:uiPriority="60"/>
+    <w:lsdException w:name="Light List Accent 6" w:uiPriority="61"/>
+    <w:lsdException w:name="Light Grid Accent 6" w:uiPriority="62"/>
+    <w:lsdException w:name="Medium Shading 1 Accent 6" w:uiPriority="63"/>
+    <w:lsdException w:name="Medium Shading 2 Accent 6" w:uiPriority="64"/>
+    <w:lsdException w:name="Medium List 1 Accent 6" w:uiPriority="65"/>
+    <w:lsdException w:name="Medium List 2 Accent 6" w:uiPriority="66"/>
+    <w:lsdException w:name="Medium Grid 1 Accent 6" w:uiPriority="67"/>
+    <w:lsdException w:name="Medium Grid 2 Accent 6" w:uiPriority="68"/>
+    <w:lsdException w:name="Medium Grid 3 Accent 6" w:uiPriority="69"/>
+    <w:lsdException w:name="Dark List Accent 6" w:uiPriority="70"/>
+    <w:lsdException w:name="Colorful Shading Accent 6" w:uiPriority="71"/>
+    <w:lsdException w:name="Colorful List Accent 6" w:uiPriority="72"/>
+    <w:lsdException w:name="Colorful Grid Accent 6" w:uiPriority="73"/>
+    <w:lsdException w:name="Subtle Emphasis" w:uiPriority="19" w:qFormat="1"/>
+    <w:lsdException w:name="Intense Emphasis" w:uiPriority="21" w:qFormat="1"/>
+    <w:lsdException w:name="Subtle Reference" w:uiPriority="31" w:qFormat="1"/>
+    <w:lsdException w:name="Intense Reference" w:uiPriority="32" w:qFormat="1"/>
+    <w:lsdException w:name="Book Title" w:uiPriority="33" w:qFormat="1"/>
+    <w:lsdException w:name="Bibliography" w:semiHidden="1" w:uiPriority="37" w:unhideWhenUsed="1"/>
+    <w:lsdException w:name="TOC Heading" w:semiHidden="1" w:uiPriority="39" w:unhideWhenUsed="1" w:qFormat="1"/>
+    <w:lsdException w:name="Plain Table 1" w:uiPriority="41"/>
+    <w:lsdException w:name="Plain Table 2" w:uiPriority="42"/>
+    <w:lsdException w:name="Plain Table 3" w:uiPriority="43"/>
+    <w:lsdException w:name="Plain Table 4" w:uiPriority="44"/>
+    <w:lsdException w:name="Plain Table 5" w:uiPriority="45"/>
+    <w:lsdException w:name="Grid Table Light" w:uiPriority="40"/>
+    <w:lsdException w:name="Grid Table 1 Light" w:uiPriority="46"/>
+    <w:lsdException w:name="Grid Table 2" w:uiPriority="47"/>
+    <w:lsdException w:name="Grid Table 3" w:uiPriority="48"/>
+    <w:lsdException w:name="Grid Table 4" w:uiPriority="49"/>
+    <w:lsdException w:name="Grid Table 5 Dark" w:uiPriority="50"/>
+    <w:lsdException w:name="Grid Table 6 Colorful" w:uiPriority="51"/>
+    <w:lsdException w:name="Grid Table 7 Colorful" w:uiPriority="52"/>
+    <w:lsdException w:name="Grid Table 1 Light Accent 1" w:uiPriority="46"/>
+    <w:lsdException w:name="Grid Table 2 Accent 1" w:uiPriority="47"/>
+    <w:lsdException w:name="Grid Table 3 Accent 1" w:uiPriority="48"/>
+    <w:lsdException w:name="Grid Table 4 Accent 1" w:uiPriority="49"/>
+    <w:lsdException w:name="Grid Table 5 Dark Accent 1" w:uiPriority="50"/>
+    <w:lsdException w:name="Grid Table 6 Colorful Accent 1" w:uiPriority="51"/>
+    <w:lsdException w:name="Grid Table 7 Colorful Accent 1" w:uiPriority="52"/>
+    <w:lsdException w:name="Grid Table 1 Light Accent 2" w:uiPriority="46"/>
+    <w:lsdException w:name="Grid Table 2 Accent 2" w:uiPriority="47"/>
+    <w:lsdException w:name="Grid Table 3 Accent 2" w:uiPriority="48"/>
+    <w:lsdException w:name="Grid Table 4 Accent 2" w:uiPriority="49"/>
+    <w:lsdException w:name="Grid Table 5 Dark Accent 2" w:uiPriority="50"/>
+    <w:lsdException w:name="Grid Table 6 Colorful Accent 2" w:uiPriority="51"/>
+    <w:lsdException w:name="Grid Table 7 Colorful Accent 2" w:uiPriority="52"/>
+    <w:lsdException w:name="Grid Table 1 Light Accent 3" w:uiPriority="46"/>
+    <w:lsdException w:name="Grid Table 2 Accent 3" w:uiPriority="47"/>
+    <w:lsdException w:name="Grid Table 3 Accent 3" w:uiPriority="48"/>
+    <w:lsdException w:name="Grid Table 4 Accent 3" w:uiPriority="49"/>
+    <w:lsdException w:name="Grid Table 5 Dark Accent 3" w:uiPriority="50"/>
+    <w:lsdException w:name="Grid Table 6 Colorful Accent 3" w:uiPriority="51"/>
+    <w:lsdException w:name="Grid Table 7 Colorful Accent 3" w:uiPriority="52"/>
+    <w:lsdException w:name="Grid Table 1 Light Accent 4" w:uiPriority="46"/>
+    <w:lsdException w:name="Grid Table 2 Accent 4" w:uiPriority="47"/>
+    <w:lsdException w:name="Grid Table 3 Accent 4" w:uiPriority="48"/>
+    <w:lsdException w:name="Grid Table 4 Accent 4" w:uiPriority="49"/>
+    <w:lsdException w:name="Grid Table 5 Dark Accent 4" w:uiPriority="50"/>
+    <w:lsdException w:name="Grid Table 6 Colorful Accent 4" w:uiPriority="51"/>
+    <w:lsdException w:name="Grid Table 7 Colorful Accent 4" w:uiPriority="52"/>
+    <w:lsdException w:name="Grid Table 1 Light Accent 5" w:uiPriority="46"/>
+    <w:lsdException w:name="Grid Table 2 Accent 5" w:uiPriority="47"/>
+    <w:lsdException w:name="Grid Table 3 Accent 5" w:uiPriority="48"/>
+    <w:lsdException w:name="Grid Table 4 Accent 5" w:uiPriority="49"/>
+    <w:lsdException w:name="Grid Table 5 Dark Accent 5" w:uiPriority="50"/>
+    <w:lsdException w:name="Grid Table 6 Colorful Accent 5" w:uiPriority="51"/>
+    <w:lsdException w:name="Grid Table 7 Colorful Accent 5" w:uiPriority="52"/>
+    <w:lsdException w:name="Grid Table 1 Light Accent 6" w:uiPriority="46"/>
+    <w:lsdException w:name="Grid Table 2 Accent 6" w:uiPriority="47"/>
+    <w:lsdException w:name="Grid Table 3 Accent 6" w:uiPriority="48"/>
+    <w:lsdException w:name="Grid Table 4 Accent 6" w:uiPriority="49"/>
+    <w:lsdException w:name="Grid Table 5 Dark Accent 6" w:uiPriority="50"/>
+    <w:lsdException w:name="Grid Table 6 Colorful Accent 6" w:uiPriority="51"/>
+    <w:lsdException w:name="Grid Table 7 Colorful Accent 6" w:uiPriority="52"/>
+    <w:lsdException w:name="List Table 1 Light" w:uiPriority="46"/>
+    <w:lsdException w:name="List Table 2" w:uiPriority="47"/>
+    <w:lsdException w:name="List Table 3" w:uiPriority="48"/>
+    <w:lsdException w:name="List Table 4" w:uiPriority="49"/>
+    <w:lsdException w:name="List Table 5 Dark" w:uiPriority="50"/>
+    <w:lsdException w:name="List Table 6 Colorful" w:uiPriority="51"/>
+    <w:lsdException w:name="List Table 7 Colorful" w:uiPriority="52"/>
+    <w:lsdException w:name="List Table 1 Light Accent 1" w:uiPriority="46"/>
+    <w:lsdException w:name="List Table 2 Accent 1" w:uiPriority="47"/>
+    <w:lsdException w:name="List Table 3 Accent 1" w:uiPriority="48"/>
+    <w:lsdException w:name="List Table 4 Accent 1" w:uiPriority="49"/>
+    <w:lsdException w:name="List Table 5 Dark Accent 1" w:uiPriority="50"/>
+    <w:lsdException w:name="List Table 6 Colorful Accent 1" w:uiPriority="51"/>
+    <w:lsdException w:name="List Table 7 Colorful Accent 1" w:uiPriority="52"/>
+    <w:lsdException w:name="List Table 1 Light Accent 2" w:uiPriority="46"/>
+    <w:lsdException w:name="List Table 2 Accent 2" w:uiPriority="47"/>
+    <w:lsdException w:name="List Table 3 Accent 2" w:uiPriority="48"/>
+    <w:lsdException w:name="List Table 4 Accent 2" w:uiPriority="49"/>
+    <w:lsdException w:name="List Table 5 Dark Accent 2" w:uiPriority="50"/>
+    <w:lsdException w:name="List Table 6 Colorful Accent 2" w:uiPriority="51"/>
+    <w:lsdException w:name="List Table 7 Colorful Accent 2" w:uiPriority="52"/>
+    <w:lsdException w:name="List Table 1 Light Accent 3" w:uiPriority="46"/>
+    <w:lsdException w:name="List Table 2 Accent 3" w:uiPriority="47"/>
+    <w:lsdException w:name="List Table 3 Accent 3" w:uiPriority="48"/>
+    <w:lsdException w:name="List Table 4 Accent 3" w:uiPriority="49"/>
+    <w:lsdException w:name="List Table 5 Dark Accent 3" w:uiPriority="50"/>
+    <w:lsdException w:name="List Table 6 Colorful Accent 3" w:uiPriority="51"/>
+    <w:lsdException w:name="List Table 7 Colorful Accent 3" w:uiPriority="52"/>
+    <w:lsdException w:name="List Table 1 Light Accent 4" w:uiPriority="46"/>
+    <w:lsdException w:name="List Table 2 Accent 4" w:uiPriority="47"/>
+    <w:lsdException w:name="List Table 3 Accent 4" w:uiPriority="48"/>
+    <w:lsdException w:name="List Table 4 Accent 4" w:uiPriority="49"/>
+    <w:lsdException w:name="List Table 5 Dark Accent 4" w:uiPriority="50"/>
+    <w:lsdException w:name="List Table 6 Colorful Accent 4" w:uiPriority="51"/>
+    <w:lsdException w:name="List Table 7 Colorful Accent 4" w:uiPriority="52"/>
+    <w:lsdException w:name="List Table 1 Light Accent 5" w:uiPriority="46"/>
+    <w:lsdException w:name="List Table 2 Accent 5" w:uiPriority="47"/>
+    <w:lsdException w:name="List Table 3 Accent 5" w:uiPriority="48"/>
+    <w:lsdException w:name="List Table 4 Accent 5" w:uiPriority="49"/>
+    <w:lsdException w:name="List Table 5 Dark Accent 5" w:uiPriority="50"/>
+    <w:lsdException w:name="List Table 6 Colorful Accent 5" w:uiPriority="51"/>
+    <w:lsdException w:name="List Table 7 Colorful Accent 5" w:uiPriority="52"/>
+    <w:lsdException w:name="List Table 1 Light Accent 6" w:uiPriority="46"/>
+    <w:lsdException w:name="List Table 2 Accent 6" w:uiPriority="47"/>
+    <w:lsdException w:name="List Table 3 Accent 6" w:uiPriority="48"/>
+    <w:lsdException w:name="List Table 4 Accent 6" w:uiPriority="49"/>
+    <w:lsdException w:name="List Table 5 Dark Accent 6" w:uiPriority="50"/>
+    <w:lsdException w:name="List Table 6 Colorful Accent 6" w:uiPriority="51"/>
+    <w:lsdException w:name="List Table 7 Colorful Accent 6" w:uiPriority="52"/>
   </w:latentStyles>
   <w:style w:type="paragraph" w:default="1" w:styleId="Normal">
     <w:name w:val="Normal"/>

</xml_diff>